<commit_message>
Doc: Se finalizo el documento de plan de proyecto, queda pendiente a revisar
</commit_message>
<xml_diff>
--- a/2. Etapa de elaboración/Iteración 1/Plan de proyecto/Plan de Proyecto_Vesta Risk Manager_T-Code.docx
+++ b/2. Etapa de elaboración/Iteración 1/Plan de proyecto/Plan de Proyecto_Vesta Risk Manager_T-Code.docx
@@ -3149,8 +3149,8 @@
           <w:szCs w:val="22"/>
         </w:rPr>
       </w:pPr>
-      <w:bookmarkStart w:id="4" w:name="_Toc16490045"/>
-      <w:bookmarkStart w:id="5" w:name="_Toc177085729"/>
+      <w:bookmarkStart w:id="4" w:name="_Toc177085729"/>
+      <w:bookmarkStart w:id="5" w:name="_Toc16490045"/>
       <w:r>
         <w:rPr>
           <w:rFonts w:ascii="Calibri" w:eastAsia="Calibri" w:hAnsi="Calibri" w:cs="Calibri"/>
@@ -3163,28 +3163,25 @@
         </w:rPr>
         <w:t>El alcance del proyecto se definirá en los documentos ESP_REQ y MDL_CU. El proyecto va a implementar y desarrollar aquellos requerimientos y casos de usos que se definan en dichos documentos.</w:t>
       </w:r>
+      <w:bookmarkEnd w:id="4"/>
+    </w:p>
+    <w:p>
+      <w:pPr>
+        <w:pStyle w:val="PSI-Ttulo2"/>
+      </w:pPr>
+      <w:bookmarkStart w:id="6" w:name="_Toc177085730"/>
+      <w:r>
+        <w:t>Entregables del Proyecto</w:t>
+      </w:r>
       <w:bookmarkEnd w:id="5"/>
-    </w:p>
-    <w:p>
-      <w:pPr>
-        <w:pStyle w:val="PSI-Ttulo2"/>
-      </w:pPr>
-      <w:bookmarkStart w:id="6" w:name="_Toc177085730"/>
-      <w:r>
-        <w:t>Entregables del Proyecto</w:t>
-      </w:r>
-      <w:bookmarkEnd w:id="4"/>
       <w:bookmarkEnd w:id="6"/>
     </w:p>
     <w:p>
-      <w:pPr>
-        <w:pStyle w:val="MNormal"/>
-      </w:pPr>
-      <w:r>
-        <w:t xml:space="preserve">Las condiciones de satisfacción para cada documento </w:t>
-      </w:r>
-      <w:r>
-        <w:t>van a ser las mismas</w:t>
+      <w:r>
+        <w:t xml:space="preserve">Las condiciones de satisfacción para cada documento van a ser las </w:t>
+      </w:r>
+      <w:r>
+        <w:t>siguientes</w:t>
       </w:r>
       <w:r>
         <w:t xml:space="preserve">: </w:t>
@@ -3192,10 +3189,10 @@
     </w:p>
     <w:p>
       <w:pPr>
-        <w:pStyle w:val="MNormal"/>
+        <w:pStyle w:val="Prrafodelista"/>
         <w:numPr>
           <w:ilvl w:val="0"/>
-          <w:numId w:val="19"/>
+          <w:numId w:val="20"/>
         </w:numPr>
       </w:pPr>
       <w:r>
@@ -3204,10 +3201,10 @@
     </w:p>
     <w:p>
       <w:pPr>
-        <w:pStyle w:val="MNormal"/>
+        <w:pStyle w:val="Prrafodelista"/>
         <w:numPr>
           <w:ilvl w:val="0"/>
-          <w:numId w:val="19"/>
+          <w:numId w:val="20"/>
         </w:numPr>
       </w:pPr>
       <w:r>
@@ -3216,10 +3213,10 @@
     </w:p>
     <w:p>
       <w:pPr>
-        <w:pStyle w:val="MNormal"/>
+        <w:pStyle w:val="Prrafodelista"/>
         <w:numPr>
           <w:ilvl w:val="0"/>
-          <w:numId w:val="19"/>
+          <w:numId w:val="20"/>
         </w:numPr>
       </w:pPr>
       <w:r>
@@ -3228,10 +3225,10 @@
     </w:p>
     <w:p>
       <w:pPr>
-        <w:pStyle w:val="MNormal"/>
+        <w:pStyle w:val="Prrafodelista"/>
         <w:numPr>
           <w:ilvl w:val="0"/>
-          <w:numId w:val="19"/>
+          <w:numId w:val="20"/>
         </w:numPr>
       </w:pPr>
       <w:r>
@@ -3239,19 +3236,19 @@
       </w:r>
     </w:p>
     <w:p>
-      <w:pPr>
-        <w:pStyle w:val="MNormal"/>
-      </w:pPr>
-      <w:r>
-        <w:t xml:space="preserve">Los lugares de entrega de los entregables del proyecto van a ser: </w:t>
-      </w:r>
-    </w:p>
-    <w:p>
-      <w:pPr>
-        <w:pStyle w:val="MNormal"/>
+      <w:r>
+        <w:t>Los lugares de entrega van a ser</w:t>
+      </w:r>
+      <w:r>
+        <w:t xml:space="preserve">: </w:t>
+      </w:r>
+    </w:p>
+    <w:p>
+      <w:pPr>
+        <w:pStyle w:val="Prrafodelista"/>
         <w:numPr>
           <w:ilvl w:val="0"/>
-          <w:numId w:val="19"/>
+          <w:numId w:val="20"/>
         </w:numPr>
       </w:pPr>
       <w:proofErr w:type="spellStart"/>
@@ -3265,10 +3262,10 @@
     </w:p>
     <w:p>
       <w:pPr>
-        <w:pStyle w:val="MNormal"/>
+        <w:pStyle w:val="Prrafodelista"/>
         <w:numPr>
           <w:ilvl w:val="0"/>
-          <w:numId w:val="19"/>
+          <w:numId w:val="20"/>
         </w:numPr>
       </w:pPr>
       <w:r>
@@ -3277,10 +3274,10 @@
     </w:p>
     <w:p>
       <w:pPr>
-        <w:pStyle w:val="MNormal"/>
+        <w:pStyle w:val="Prrafodelista"/>
         <w:numPr>
           <w:ilvl w:val="0"/>
-          <w:numId w:val="19"/>
+          <w:numId w:val="20"/>
         </w:numPr>
       </w:pPr>
       <w:r>
@@ -3288,9 +3285,6 @@
       </w:r>
     </w:p>
     <w:p>
-      <w:pPr>
-        <w:pStyle w:val="MNormal"/>
-      </w:pPr>
       <w:r>
         <w:t xml:space="preserve">Este ultimo va a ser en casos especiales. </w:t>
       </w:r>
@@ -3499,13 +3493,7 @@
           </w:tcPr>
           <w:p>
             <w:r>
-              <w:t xml:space="preserve">Plan de </w:t>
-            </w:r>
-            <w:r>
-              <w:t>Iteración</w:t>
-            </w:r>
-            <w:r>
-              <w:t xml:space="preserve"> Fase Elaboración Iteración 2</w:t>
+              <w:t>Plan de Iteración Fase Elaboración Iteración 2</w:t>
             </w:r>
           </w:p>
         </w:tc>
@@ -3577,6 +3565,7 @@
           </w:tcPr>
           <w:p>
             <w:r>
+              <w:lastRenderedPageBreak/>
               <w:t>EST_FS 2</w:t>
             </w:r>
           </w:p>
@@ -3665,7 +3654,6 @@
           </w:tcPr>
           <w:p>
             <w:r>
-              <w:lastRenderedPageBreak/>
               <w:t>MDL_DAT</w:t>
             </w:r>
           </w:p>
@@ -3686,10 +3674,7 @@
           </w:tcPr>
           <w:p>
             <w:r>
-              <w:t>0</w:t>
-            </w:r>
-            <w:r>
-              <w:t>4</w:t>
+              <w:t>04</w:t>
             </w:r>
             <w:r>
               <w:t>/</w:t>
@@ -3733,10 +3718,7 @@
           </w:tcPr>
           <w:p>
             <w:r>
-              <w:t>0</w:t>
-            </w:r>
-            <w:r>
-              <w:t>8</w:t>
+              <w:t>08</w:t>
             </w:r>
             <w:r>
               <w:t>/</w:t>
@@ -3760,16 +3742,7 @@
           </w:tcPr>
           <w:p>
             <w:r>
-              <w:t>PL_ITE_</w:t>
-            </w:r>
-            <w:r>
-              <w:t>CONS</w:t>
-            </w:r>
-            <w:r>
-              <w:t xml:space="preserve"> </w:t>
-            </w:r>
-            <w:r>
-              <w:t>1</w:t>
+              <w:t>PL_ITE_CONS 1</w:t>
             </w:r>
           </w:p>
         </w:tc>
@@ -3789,10 +3762,7 @@
           </w:tcPr>
           <w:p>
             <w:r>
-              <w:t>1</w:t>
-            </w:r>
-            <w:r>
-              <w:t>1</w:t>
+              <w:t>11</w:t>
             </w:r>
             <w:r>
               <w:t>/</w:t>
@@ -3836,10 +3806,7 @@
           </w:tcPr>
           <w:p>
             <w:r>
-              <w:t>1</w:t>
-            </w:r>
-            <w:r>
-              <w:t>5</w:t>
+              <w:t>15</w:t>
             </w:r>
             <w:r>
               <w:t>/</w:t>
@@ -3883,10 +3850,7 @@
           </w:tcPr>
           <w:p>
             <w:r>
-              <w:t>1</w:t>
-            </w:r>
-            <w:r>
-              <w:t>8</w:t>
+              <w:t>18</w:t>
             </w:r>
             <w:r>
               <w:t>/</w:t>
@@ -3910,10 +3874,7 @@
           </w:tcPr>
           <w:p>
             <w:r>
-              <w:t xml:space="preserve">PL_ITE_CONS </w:t>
-            </w:r>
-            <w:r>
-              <w:t>2</w:t>
+              <w:t>PL_ITE_CONS 2</w:t>
             </w:r>
           </w:p>
         </w:tc>
@@ -3923,10 +3884,7 @@
           </w:tcPr>
           <w:p>
             <w:r>
-              <w:t xml:space="preserve">Plan de Iteración Fase Construcción Iteración </w:t>
-            </w:r>
-            <w:r>
-              <w:t>2</w:t>
+              <w:t>Plan de Iteración Fase Construcción Iteración 2</w:t>
             </w:r>
           </w:p>
         </w:tc>
@@ -3960,10 +3918,7 @@
           </w:tcPr>
           <w:p>
             <w:r>
-              <w:t xml:space="preserve">PL_ITE_CONS </w:t>
-            </w:r>
-            <w:r>
-              <w:t>3</w:t>
+              <w:t>PL_ITE_CONS 3</w:t>
             </w:r>
           </w:p>
         </w:tc>
@@ -3973,10 +3928,7 @@
           </w:tcPr>
           <w:p>
             <w:r>
-              <w:t xml:space="preserve">Plan de Iteración Fase Construcción Iteración </w:t>
-            </w:r>
-            <w:r>
-              <w:t>3</w:t>
+              <w:t>Plan de Iteración Fase Construcción Iteración 3</w:t>
             </w:r>
           </w:p>
         </w:tc>
@@ -3992,10 +3944,7 @@
               <w:t>/</w:t>
             </w:r>
             <w:r>
-              <w:t>1</w:t>
-            </w:r>
-            <w:r>
-              <w:t>1</w:t>
+              <w:t>11</w:t>
             </w:r>
             <w:r>
               <w:t>/2024</w:t>
@@ -4013,10 +3962,7 @@
           </w:tcPr>
           <w:p>
             <w:r>
-              <w:t>PL_ITE_</w:t>
-            </w:r>
-            <w:r>
-              <w:t>FIN</w:t>
+              <w:t>PL_ITE_FIN</w:t>
             </w:r>
           </w:p>
         </w:tc>
@@ -4026,13 +3972,7 @@
           </w:tcPr>
           <w:p>
             <w:r>
-              <w:t xml:space="preserve">Plan de Iteración </w:t>
-            </w:r>
-            <w:r>
-              <w:t>Finalización</w:t>
-            </w:r>
-            <w:r>
-              <w:t xml:space="preserve"> </w:t>
+              <w:t xml:space="preserve">Plan de Iteración Finalización </w:t>
             </w:r>
           </w:p>
         </w:tc>
@@ -4151,9 +4091,6 @@
       </w:pPr>
     </w:p>
     <w:p>
-      <w:pPr>
-        <w:pStyle w:val="MNormal"/>
-      </w:pPr>
       <w:r>
         <w:t>Cabe aclarar que los documentos que se generaran a través de las pruebas, implementaciones y diseños, no se encontrara especificados en esta sección ya que estarán definidos en los distintos tipos de planes que se vayan entregando.</w:t>
       </w:r>
@@ -4225,6 +4162,7 @@
       <w:bookmarkStart w:id="11" w:name="_Toc16490048"/>
       <w:bookmarkStart w:id="12" w:name="_Toc177085733"/>
       <w:r>
+        <w:lastRenderedPageBreak/>
         <w:t>Modelo de Proceso</w:t>
       </w:r>
       <w:bookmarkEnd w:id="11"/>
@@ -4235,13 +4173,15 @@
         <w:pStyle w:val="PSI-Comentario"/>
       </w:pPr>
       <w:r>
-        <w:t xml:space="preserve">[Se debe incluir una planificación tipo </w:t>
-      </w:r>
-      <w:r>
-        <w:t>Gantt mediante</w:t>
-      </w:r>
-      <w:r>
-        <w:t xml:space="preserve"> una combinación de gráficos con texto, especificando: dentro de las Fases e Iteraciones los objetivos de las mismas, las actividades críticas, productos más significativos, recursos requeridos, y entregables de acuerdo a las actividades críticas.] </w:t>
+        <w:t>El modelo de proceso que seguirá T-</w:t>
+      </w:r>
+      <w:proofErr w:type="spellStart"/>
+      <w:r>
+        <w:t>Code</w:t>
+      </w:r>
+      <w:proofErr w:type="spellEnd"/>
+      <w:r>
+        <w:t xml:space="preserve"> es el PSI el cual es un modelo iterativo e incremental. </w:t>
       </w:r>
     </w:p>
     <w:p>
@@ -4251,7 +4191,6 @@
       <w:bookmarkStart w:id="13" w:name="_Toc16490049"/>
       <w:bookmarkStart w:id="14" w:name="_Toc177085734"/>
       <w:r>
-        <w:lastRenderedPageBreak/>
         <w:t>Estructura Organizacional</w:t>
       </w:r>
       <w:bookmarkEnd w:id="13"/>
@@ -4742,11 +4681,9 @@
       <w:r>
         <w:t xml:space="preserve">serán </w:t>
       </w:r>
-      <w:proofErr w:type="gramStart"/>
-      <w:r>
-        <w:t>aclaradas</w:t>
-      </w:r>
-      <w:proofErr w:type="gramEnd"/>
+      <w:r>
+        <w:t>aclarados</w:t>
+      </w:r>
       <w:r>
         <w:t xml:space="preserve"> en el PL_SQA.</w:t>
       </w:r>
@@ -4786,6 +4723,7 @@
           </w:tcPr>
           <w:p>
             <w:r>
+              <w:lastRenderedPageBreak/>
               <w:t>Actividad</w:t>
             </w:r>
           </w:p>
@@ -4825,7 +4763,6 @@
           </w:tcPr>
           <w:p>
             <w:r>
-              <w:lastRenderedPageBreak/>
               <w:t>Gestión de configuración</w:t>
             </w:r>
           </w:p>
@@ -5729,16 +5666,12 @@
     </w:p>
     <w:p>
       <w:pPr>
-        <w:pStyle w:val="PSI-Comentario"/>
-      </w:pPr>
-    </w:p>
-    <w:p>
-      <w:pPr>
         <w:pStyle w:val="PSI-Ttulo3"/>
       </w:pPr>
       <w:bookmarkStart w:id="29" w:name="_Toc16490057"/>
       <w:bookmarkStart w:id="30" w:name="_Toc177085742"/>
       <w:r>
+        <w:lastRenderedPageBreak/>
         <w:t>Mecanismos para la Gestión de calidad</w:t>
       </w:r>
       <w:bookmarkEnd w:id="29"/>
@@ -6257,12 +6190,9 @@
         <w:pStyle w:val="PSI-Ttulo2"/>
       </w:pPr>
       <w:bookmarkStart w:id="41" w:name="_Toc16490063"/>
+      <w:bookmarkStart w:id="42" w:name="_Toc177085748"/>
       <w:r>
         <w:lastRenderedPageBreak/>
-        <w:br/>
-      </w:r>
-      <w:bookmarkStart w:id="42" w:name="_Toc177085748"/>
-      <w:r>
         <w:t>Procedimientos técnicos, herramientas y tecnologías</w:t>
       </w:r>
       <w:bookmarkEnd w:id="41"/>
@@ -6281,8 +6211,8 @@
           <w:szCs w:val="22"/>
         </w:rPr>
       </w:pPr>
-      <w:bookmarkStart w:id="43" w:name="_Toc16490064"/>
-      <w:bookmarkStart w:id="44" w:name="_Toc177085749"/>
+      <w:bookmarkStart w:id="43" w:name="_Toc177085749"/>
+      <w:bookmarkStart w:id="44" w:name="_Toc16490064"/>
       <w:r>
         <w:rPr>
           <w:rFonts w:ascii="Calibri" w:eastAsia="Calibri" w:hAnsi="Calibri" w:cs="Calibri"/>
@@ -6295,7 +6225,7 @@
         </w:rPr>
         <w:t>Serán definidos en la siguiente versión.</w:t>
       </w:r>
-      <w:bookmarkEnd w:id="44"/>
+      <w:bookmarkEnd w:id="43"/>
     </w:p>
     <w:p>
       <w:pPr>
@@ -6310,14 +6240,11 @@
           <w:szCs w:val="22"/>
         </w:rPr>
       </w:pPr>
-      <w:r>
-        <w:br/>
-      </w:r>
       <w:bookmarkStart w:id="45" w:name="_Toc177085750"/>
       <w:r>
         <w:t>Documentación de software</w:t>
       </w:r>
-      <w:bookmarkEnd w:id="43"/>
+      <w:bookmarkEnd w:id="44"/>
       <w:bookmarkEnd w:id="45"/>
     </w:p>
     <w:p>
@@ -6325,37 +6252,17 @@
         <w:pStyle w:val="PSI-Comentario"/>
       </w:pPr>
       <w:r>
-        <w:t xml:space="preserve">La documentación se realizará </w:t>
-      </w:r>
-      <w:proofErr w:type="gramStart"/>
-      <w:r>
-        <w:t>de acuerdo a</w:t>
-      </w:r>
-      <w:proofErr w:type="gramEnd"/>
-      <w:r>
-        <w:t xml:space="preserve"> las plantillas de documentos definidas en el Modelo de Proceso para desarrollo de Software con </w:t>
-      </w:r>
-      <w:proofErr w:type="spellStart"/>
-      <w:r>
-        <w:t>Genexus</w:t>
-      </w:r>
-      <w:proofErr w:type="spellEnd"/>
-      <w:r>
-        <w:t xml:space="preserve"> que se definió.</w:t>
-      </w:r>
-    </w:p>
-    <w:p>
-      <w:pPr>
-        <w:pStyle w:val="PSI-Comentario"/>
-      </w:pPr>
-      <w:r>
-        <w:t>[Si se define algún documento, estilo, nomenclatura o formato que no está definido en la documentación del Modelo de Proceso definido deberá detallarse en esta sección.]</w:t>
-      </w:r>
-    </w:p>
-    <w:p>
-      <w:pPr>
-        <w:pStyle w:val="PSI-Comentario"/>
-      </w:pPr>
+        <w:t xml:space="preserve">La documentación se realizará de acuerdo </w:t>
+      </w:r>
+      <w:r>
+        <w:t>con</w:t>
+      </w:r>
+      <w:r>
+        <w:t xml:space="preserve"> las plantillas de documentos definidas </w:t>
+      </w:r>
+      <w:r>
+        <w:t>en el modelo PSI.</w:t>
+      </w:r>
     </w:p>
     <w:p>
       <w:pPr>
@@ -6418,10 +6325,7 @@
         </w:rPr>
       </w:pPr>
       <w:r>
-        <w:t>Plan de Verificació</w:t>
-      </w:r>
-      <w:r>
-        <w:t>n.</w:t>
+        <w:t>Plan de Verificación.</w:t>
       </w:r>
     </w:p>
     <w:p>
@@ -6792,7 +6696,6 @@
               <w:framePr w:hSpace="0" w:wrap="auto" w:vAnchor="margin" w:hAnchor="text" w:xAlign="left" w:yAlign="inline"/>
             </w:pPr>
             <w:r>
-              <w:lastRenderedPageBreak/>
               <w:t>INICIO</w:t>
             </w:r>
           </w:p>
@@ -7026,6 +6929,7 @@
               <w:framePr w:hSpace="0" w:wrap="auto" w:vAnchor="margin" w:hAnchor="text" w:xAlign="left" w:yAlign="inline"/>
             </w:pPr>
             <w:r>
+              <w:lastRenderedPageBreak/>
               <w:t>INICIO</w:t>
             </w:r>
           </w:p>
@@ -7724,11 +7628,6 @@
         </w:tc>
       </w:tr>
     </w:tbl>
-    <w:p>
-      <w:pPr>
-        <w:pStyle w:val="MNormal"/>
-      </w:pPr>
-    </w:p>
     <w:p>
       <w:pPr>
         <w:pStyle w:val="MNormal"/>
@@ -9771,6 +9670,118 @@
     </w:lvl>
   </w:abstractNum>
   <w:abstractNum w:abstractNumId="6" w15:restartNumberingAfterBreak="0">
+    <w:nsid w:val="186F0842"/>
+    <w:multiLevelType w:val="hybridMultilevel"/>
+    <w:tmpl w:val="3EBE64B0"/>
+    <w:lvl w:ilvl="0" w:tplc="39B2CF74">
+      <w:numFmt w:val="bullet"/>
+      <w:lvlText w:val="-"/>
+      <w:lvlJc w:val="left"/>
+      <w:pPr>
+        <w:ind w:left="720" w:hanging="360"/>
+      </w:pPr>
+      <w:rPr>
+        <w:rFonts w:ascii="Calibri" w:eastAsia="Calibri" w:hAnsi="Calibri" w:cs="Calibri" w:hint="default"/>
+      </w:rPr>
+    </w:lvl>
+    <w:lvl w:ilvl="1" w:tplc="2C0A0003" w:tentative="1">
+      <w:start w:val="1"/>
+      <w:numFmt w:val="bullet"/>
+      <w:lvlText w:val="o"/>
+      <w:lvlJc w:val="left"/>
+      <w:pPr>
+        <w:ind w:left="1440" w:hanging="360"/>
+      </w:pPr>
+      <w:rPr>
+        <w:rFonts w:ascii="Courier New" w:hAnsi="Courier New" w:cs="Courier New" w:hint="default"/>
+      </w:rPr>
+    </w:lvl>
+    <w:lvl w:ilvl="2" w:tplc="2C0A0005" w:tentative="1">
+      <w:start w:val="1"/>
+      <w:numFmt w:val="bullet"/>
+      <w:lvlText w:val=""/>
+      <w:lvlJc w:val="left"/>
+      <w:pPr>
+        <w:ind w:left="2160" w:hanging="360"/>
+      </w:pPr>
+      <w:rPr>
+        <w:rFonts w:ascii="Wingdings" w:hAnsi="Wingdings" w:hint="default"/>
+      </w:rPr>
+    </w:lvl>
+    <w:lvl w:ilvl="3" w:tplc="2C0A0001" w:tentative="1">
+      <w:start w:val="1"/>
+      <w:numFmt w:val="bullet"/>
+      <w:lvlText w:val=""/>
+      <w:lvlJc w:val="left"/>
+      <w:pPr>
+        <w:ind w:left="2880" w:hanging="360"/>
+      </w:pPr>
+      <w:rPr>
+        <w:rFonts w:ascii="Symbol" w:hAnsi="Symbol" w:hint="default"/>
+      </w:rPr>
+    </w:lvl>
+    <w:lvl w:ilvl="4" w:tplc="2C0A0003" w:tentative="1">
+      <w:start w:val="1"/>
+      <w:numFmt w:val="bullet"/>
+      <w:lvlText w:val="o"/>
+      <w:lvlJc w:val="left"/>
+      <w:pPr>
+        <w:ind w:left="3600" w:hanging="360"/>
+      </w:pPr>
+      <w:rPr>
+        <w:rFonts w:ascii="Courier New" w:hAnsi="Courier New" w:cs="Courier New" w:hint="default"/>
+      </w:rPr>
+    </w:lvl>
+    <w:lvl w:ilvl="5" w:tplc="2C0A0005" w:tentative="1">
+      <w:start w:val="1"/>
+      <w:numFmt w:val="bullet"/>
+      <w:lvlText w:val=""/>
+      <w:lvlJc w:val="left"/>
+      <w:pPr>
+        <w:ind w:left="4320" w:hanging="360"/>
+      </w:pPr>
+      <w:rPr>
+        <w:rFonts w:ascii="Wingdings" w:hAnsi="Wingdings" w:hint="default"/>
+      </w:rPr>
+    </w:lvl>
+    <w:lvl w:ilvl="6" w:tplc="2C0A0001" w:tentative="1">
+      <w:start w:val="1"/>
+      <w:numFmt w:val="bullet"/>
+      <w:lvlText w:val=""/>
+      <w:lvlJc w:val="left"/>
+      <w:pPr>
+        <w:ind w:left="5040" w:hanging="360"/>
+      </w:pPr>
+      <w:rPr>
+        <w:rFonts w:ascii="Symbol" w:hAnsi="Symbol" w:hint="default"/>
+      </w:rPr>
+    </w:lvl>
+    <w:lvl w:ilvl="7" w:tplc="2C0A0003" w:tentative="1">
+      <w:start w:val="1"/>
+      <w:numFmt w:val="bullet"/>
+      <w:lvlText w:val="o"/>
+      <w:lvlJc w:val="left"/>
+      <w:pPr>
+        <w:ind w:left="5760" w:hanging="360"/>
+      </w:pPr>
+      <w:rPr>
+        <w:rFonts w:ascii="Courier New" w:hAnsi="Courier New" w:cs="Courier New" w:hint="default"/>
+      </w:rPr>
+    </w:lvl>
+    <w:lvl w:ilvl="8" w:tplc="2C0A0005" w:tentative="1">
+      <w:start w:val="1"/>
+      <w:numFmt w:val="bullet"/>
+      <w:lvlText w:val=""/>
+      <w:lvlJc w:val="left"/>
+      <w:pPr>
+        <w:ind w:left="6480" w:hanging="360"/>
+      </w:pPr>
+      <w:rPr>
+        <w:rFonts w:ascii="Wingdings" w:hAnsi="Wingdings" w:hint="default"/>
+      </w:rPr>
+    </w:lvl>
+  </w:abstractNum>
+  <w:abstractNum w:abstractNumId="7" w15:restartNumberingAfterBreak="0">
     <w:nsid w:val="255F5799"/>
     <w:multiLevelType w:val="hybridMultilevel"/>
     <w:tmpl w:val="B8F40458"/>
@@ -9856,7 +9867,7 @@
       </w:pPr>
     </w:lvl>
   </w:abstractNum>
-  <w:abstractNum w:abstractNumId="7" w15:restartNumberingAfterBreak="0">
+  <w:abstractNum w:abstractNumId="8" w15:restartNumberingAfterBreak="0">
     <w:nsid w:val="26A42615"/>
     <w:multiLevelType w:val="hybridMultilevel"/>
     <w:tmpl w:val="CB784450"/>
@@ -9969,7 +9980,7 @@
       </w:rPr>
     </w:lvl>
   </w:abstractNum>
-  <w:abstractNum w:abstractNumId="8" w15:restartNumberingAfterBreak="0">
+  <w:abstractNum w:abstractNumId="9" w15:restartNumberingAfterBreak="0">
     <w:nsid w:val="2B353FC6"/>
     <w:multiLevelType w:val="hybridMultilevel"/>
     <w:tmpl w:val="DFFA25D4"/>
@@ -10082,7 +10093,7 @@
       </w:rPr>
     </w:lvl>
   </w:abstractNum>
-  <w:abstractNum w:abstractNumId="9" w15:restartNumberingAfterBreak="0">
+  <w:abstractNum w:abstractNumId="10" w15:restartNumberingAfterBreak="0">
     <w:nsid w:val="38AF59B7"/>
     <w:multiLevelType w:val="hybridMultilevel"/>
     <w:tmpl w:val="839425FA"/>
@@ -10194,7 +10205,7 @@
       </w:rPr>
     </w:lvl>
   </w:abstractNum>
-  <w:abstractNum w:abstractNumId="10" w15:restartNumberingAfterBreak="0">
+  <w:abstractNum w:abstractNumId="11" w15:restartNumberingAfterBreak="0">
     <w:nsid w:val="42E93270"/>
     <w:multiLevelType w:val="multilevel"/>
     <w:tmpl w:val="8234A696"/>
@@ -10337,7 +10348,7 @@
       </w:rPr>
     </w:lvl>
   </w:abstractNum>
-  <w:abstractNum w:abstractNumId="11" w15:restartNumberingAfterBreak="0">
+  <w:abstractNum w:abstractNumId="12" w15:restartNumberingAfterBreak="0">
     <w:nsid w:val="47A1387C"/>
     <w:multiLevelType w:val="hybridMultilevel"/>
     <w:tmpl w:val="34D05600"/>
@@ -10477,7 +10488,7 @@
       </w:rPr>
     </w:lvl>
   </w:abstractNum>
-  <w:abstractNum w:abstractNumId="12" w15:restartNumberingAfterBreak="0">
+  <w:abstractNum w:abstractNumId="13" w15:restartNumberingAfterBreak="0">
     <w:nsid w:val="487036EC"/>
     <w:multiLevelType w:val="hybridMultilevel"/>
     <w:tmpl w:val="BDFE724A"/>
@@ -10563,7 +10574,7 @@
       </w:pPr>
     </w:lvl>
   </w:abstractNum>
-  <w:abstractNum w:abstractNumId="13" w15:restartNumberingAfterBreak="0">
+  <w:abstractNum w:abstractNumId="14" w15:restartNumberingAfterBreak="0">
     <w:nsid w:val="52D90BB8"/>
     <w:multiLevelType w:val="hybridMultilevel"/>
     <w:tmpl w:val="1D2461DE"/>
@@ -10677,7 +10688,7 @@
       </w:rPr>
     </w:lvl>
   </w:abstractNum>
-  <w:abstractNum w:abstractNumId="14" w15:restartNumberingAfterBreak="0">
+  <w:abstractNum w:abstractNumId="15" w15:restartNumberingAfterBreak="0">
     <w:nsid w:val="66F10862"/>
     <w:multiLevelType w:val="hybridMultilevel"/>
     <w:tmpl w:val="77D23122"/>
@@ -10790,7 +10801,7 @@
       </w:rPr>
     </w:lvl>
   </w:abstractNum>
-  <w:abstractNum w:abstractNumId="15" w15:restartNumberingAfterBreak="0">
+  <w:abstractNum w:abstractNumId="16" w15:restartNumberingAfterBreak="0">
     <w:nsid w:val="708E589C"/>
     <w:multiLevelType w:val="multilevel"/>
     <w:tmpl w:val="381042DE"/>
@@ -10930,7 +10941,7 @@
       </w:rPr>
     </w:lvl>
   </w:abstractNum>
-  <w:abstractNum w:abstractNumId="16" w15:restartNumberingAfterBreak="0">
+  <w:abstractNum w:abstractNumId="17" w15:restartNumberingAfterBreak="0">
     <w:nsid w:val="7DD64906"/>
     <w:multiLevelType w:val="hybridMultilevel"/>
     <w:tmpl w:val="B26EC09A"/>
@@ -11045,16 +11056,16 @@
     </w:lvl>
   </w:abstractNum>
   <w:num w:numId="1" w16cid:durableId="270626406">
-    <w:abstractNumId w:val="6"/>
+    <w:abstractNumId w:val="7"/>
   </w:num>
   <w:num w:numId="2" w16cid:durableId="169106974">
-    <w:abstractNumId w:val="12"/>
+    <w:abstractNumId w:val="13"/>
   </w:num>
   <w:num w:numId="3" w16cid:durableId="2050106116">
-    <w:abstractNumId w:val="12"/>
+    <w:abstractNumId w:val="13"/>
   </w:num>
   <w:num w:numId="4" w16cid:durableId="242492508">
-    <w:abstractNumId w:val="12"/>
+    <w:abstractNumId w:val="13"/>
   </w:num>
   <w:num w:numId="5" w16cid:durableId="588268601">
     <w:abstractNumId w:val="1"/>
@@ -11069,37 +11080,40 @@
     <w:abstractNumId w:val="0"/>
   </w:num>
   <w:num w:numId="9" w16cid:durableId="1260026320">
-    <w:abstractNumId w:val="15"/>
+    <w:abstractNumId w:val="16"/>
   </w:num>
   <w:num w:numId="10" w16cid:durableId="1899658556">
-    <w:abstractNumId w:val="16"/>
+    <w:abstractNumId w:val="17"/>
   </w:num>
   <w:num w:numId="11" w16cid:durableId="1287544020">
     <w:abstractNumId w:val="5"/>
   </w:num>
   <w:num w:numId="12" w16cid:durableId="2139371680">
-    <w:abstractNumId w:val="13"/>
+    <w:abstractNumId w:val="14"/>
   </w:num>
   <w:num w:numId="13" w16cid:durableId="87047796">
-    <w:abstractNumId w:val="10"/>
+    <w:abstractNumId w:val="11"/>
   </w:num>
   <w:num w:numId="14" w16cid:durableId="977956231">
-    <w:abstractNumId w:val="11"/>
+    <w:abstractNumId w:val="12"/>
   </w:num>
   <w:num w:numId="15" w16cid:durableId="370738364">
+    <w:abstractNumId w:val="9"/>
+  </w:num>
+  <w:num w:numId="16" w16cid:durableId="454444802">
     <w:abstractNumId w:val="8"/>
   </w:num>
-  <w:num w:numId="16" w16cid:durableId="454444802">
-    <w:abstractNumId w:val="7"/>
-  </w:num>
   <w:num w:numId="17" w16cid:durableId="1487432540">
-    <w:abstractNumId w:val="14"/>
+    <w:abstractNumId w:val="15"/>
   </w:num>
   <w:num w:numId="18" w16cid:durableId="1290934531">
     <w:abstractNumId w:val="4"/>
   </w:num>
   <w:num w:numId="19" w16cid:durableId="113448685">
-    <w:abstractNumId w:val="9"/>
+    <w:abstractNumId w:val="10"/>
+  </w:num>
+  <w:num w:numId="20" w16cid:durableId="1680961517">
+    <w:abstractNumId w:val="6"/>
   </w:num>
 </w:numbering>
 </file>
@@ -11598,6 +11612,7 @@
   <w:style w:type="character" w:default="1" w:styleId="Fuentedeprrafopredeter">
     <w:name w:val="Default Paragraph Font"/>
     <w:uiPriority w:val="1"/>
+    <w:semiHidden/>
     <w:unhideWhenUsed/>
   </w:style>
   <w:style w:type="table" w:default="1" w:styleId="Tablanormal">

</xml_diff>

<commit_message>
Doc: Correcciones en el plan de proyecto
</commit_message>
<xml_diff>
--- a/2. Etapa de elaboración/Iteración 1/Plan de proyecto/Plan de Proyecto_Vesta Risk Manager_T-Code.docx
+++ b/2. Etapa de elaboración/Iteración 1/Plan de proyecto/Plan de Proyecto_Vesta Risk Manager_T-Code.docx
@@ -3251,13 +3251,8 @@
           <w:numId w:val="20"/>
         </w:numPr>
       </w:pPr>
-      <w:proofErr w:type="spellStart"/>
-      <w:r>
-        <w:t>Unpabimodal</w:t>
-      </w:r>
-      <w:proofErr w:type="spellEnd"/>
-      <w:r>
-        <w:t>.</w:t>
+      <w:r>
+        <w:t>Unpabimodal.</w:t>
       </w:r>
     </w:p>
     <w:p>
@@ -4173,15 +4168,7 @@
         <w:pStyle w:val="PSI-Comentario"/>
       </w:pPr>
       <w:r>
-        <w:t>El modelo de proceso que seguirá T-</w:t>
-      </w:r>
-      <w:proofErr w:type="spellStart"/>
-      <w:r>
-        <w:t>Code</w:t>
-      </w:r>
-      <w:proofErr w:type="spellEnd"/>
-      <w:r>
-        <w:t xml:space="preserve"> es el PSI el cual es un modelo iterativo e incremental. </w:t>
+        <w:t xml:space="preserve">El modelo de proceso que seguirá T-Code es el PSI el cual es un modelo iterativo e incremental. </w:t>
       </w:r>
     </w:p>
     <w:p>
@@ -5253,13 +5240,8 @@
             <w:pPr>
               <w:pStyle w:val="PSI-Comentario"/>
             </w:pPr>
-            <w:proofErr w:type="spellStart"/>
-            <w:r>
-              <w:t>Collareda</w:t>
-            </w:r>
-            <w:proofErr w:type="spellEnd"/>
-            <w:r>
-              <w:t xml:space="preserve"> Agustín</w:t>
+            <w:r>
+              <w:t>Collareda Agustín</w:t>
             </w:r>
           </w:p>
         </w:tc>
@@ -5613,32 +5595,18 @@
     </w:p>
     <w:p>
       <w:pPr>
-        <w:pStyle w:val="PSI-Comentario"/>
-      </w:pPr>
-      <w:r>
-        <w:t xml:space="preserve">Los riesgos serán identificados a partir de la experiencia de los integrantes del equipo de desarrollo y a partir de listas de riesgos típicos. Se evaluará el impacto y análisis de cada riesgo identificado, dándole al impacto una puntuación de 1 (menor impacto) a 5 (mayor impacto) y entre 0% y 100% de probabilidad. A partir de estos valores se obtendrá el factor de riesgo. </w:t>
-      </w:r>
-    </w:p>
-    <w:p>
-      <w:pPr>
-        <w:pStyle w:val="PSI-Comentario"/>
-      </w:pPr>
-      <w:r>
-        <w:t xml:space="preserve">Los riesgos que tengan un factor </w:t>
-      </w:r>
-      <w:r>
-        <w:t xml:space="preserve">de 320 o mayor serán considerados riesgos críticos, y será necesario realizar planes de mitigación y contingencia bajo cualquier circunstancia. Los riesgos con un factor entre 180 y 320 serán considerados riesgos importantes, y se realizarán planes de acción contra cierta cantidad de estos riesgos en la medida que la ejecución de estos planes no retrase significativamente las demás actividades del proyecto. Los riesgos con un factor de entre 100 y 180 serán monitoreados en cada fase del proyecto al igual que los riesgos mencionados anteriormente, pero no será prioritaria la toma de acciones. Finalmente, los riesgos con un factor menor a </w:t>
-      </w:r>
-      <w:r>
-        <w:t>45</w:t>
-      </w:r>
-      <w:r>
-        <w:t xml:space="preserve"> serán ignorados. </w:t>
-      </w:r>
-    </w:p>
-    <w:p>
-      <w:r>
-        <w:t>Este punto se va a desarrollar mas en profundidad en el documento PL_</w:t>
+        <w:rPr>
+          <w:u w:val="single"/>
+        </w:rPr>
+      </w:pPr>
+      <w:r>
+        <w:t xml:space="preserve">Este punto se </w:t>
+      </w:r>
+      <w:r>
+        <w:t>desarrollará</w:t>
+      </w:r>
+      <w:r>
+        <w:t xml:space="preserve"> en profundidad en el documento PL_</w:t>
       </w:r>
       <w:r>
         <w:t>RIS</w:t>
@@ -5671,7 +5639,6 @@
       <w:bookmarkStart w:id="29" w:name="_Toc16490057"/>
       <w:bookmarkStart w:id="30" w:name="_Toc177085742"/>
       <w:r>
-        <w:lastRenderedPageBreak/>
         <w:t>Mecanismos para la Gestión de calidad</w:t>
       </w:r>
       <w:bookmarkEnd w:id="29"/>
@@ -5761,6 +5728,7 @@
       <w:bookmarkStart w:id="37" w:name="_Toc16490061"/>
       <w:bookmarkStart w:id="38" w:name="_Toc177085746"/>
       <w:r>
+        <w:lastRenderedPageBreak/>
         <w:t>Recursos</w:t>
       </w:r>
       <w:bookmarkEnd w:id="37"/>
@@ -6150,23 +6118,7 @@
     <w:p>
       <w:bookmarkStart w:id="39" w:name="_Toc16490062"/>
       <w:r>
-        <w:t xml:space="preserve">AC hace referencia a Agustín </w:t>
-      </w:r>
-      <w:proofErr w:type="spellStart"/>
-      <w:r>
-        <w:t>Collareda</w:t>
-      </w:r>
-      <w:proofErr w:type="spellEnd"/>
-      <w:r>
-        <w:t xml:space="preserve">, CH hace referencia a Cintia </w:t>
-      </w:r>
-      <w:proofErr w:type="spellStart"/>
-      <w:r>
-        <w:t>Hernadez</w:t>
-      </w:r>
-      <w:proofErr w:type="spellEnd"/>
-      <w:r>
-        <w:t xml:space="preserve"> y HF hace referencia a Hugo Frey.</w:t>
+        <w:t>AC hace referencia a Agustín Collareda, CH hace referencia a Cintia Hernadez y HF hace referencia a Hugo Frey.</w:t>
       </w:r>
     </w:p>
     <w:p>
@@ -6192,7 +6144,6 @@
       <w:bookmarkStart w:id="41" w:name="_Toc16490063"/>
       <w:bookmarkStart w:id="42" w:name="_Toc177085748"/>
       <w:r>
-        <w:lastRenderedPageBreak/>
         <w:t>Procedimientos técnicos, herramientas y tecnologías</w:t>
       </w:r>
       <w:bookmarkEnd w:id="41"/>
@@ -6337,6 +6288,7 @@
       </w:r>
       <w:bookmarkStart w:id="49" w:name="_Toc177085752"/>
       <w:r>
+        <w:lastRenderedPageBreak/>
         <w:t xml:space="preserve">Líneas de trabajo, distribución de recursos humanos y </w:t>
       </w:r>
       <w:r>
@@ -6407,7 +6359,10 @@
         <w:pStyle w:val="PSI-Comentario"/>
       </w:pPr>
       <w:r>
-        <w:t>Este punto no ha sido definido aún. Se lo definirá más a en la próxima reunión.</w:t>
+        <w:t>Se terminará de definir en próximas versiones</w:t>
+      </w:r>
+      <w:r>
+        <w:t>.</w:t>
       </w:r>
     </w:p>
     <w:tbl>
@@ -6860,13 +6815,8 @@
             <w:pPr>
               <w:pStyle w:val="MNormal"/>
             </w:pPr>
-            <w:proofErr w:type="spellStart"/>
-            <w:r>
-              <w:t>Resp</w:t>
-            </w:r>
-            <w:proofErr w:type="spellEnd"/>
-            <w:r>
-              <w:t>. V&amp;V</w:t>
+            <w:r>
+              <w:t>Resp. V&amp;V</w:t>
             </w:r>
           </w:p>
         </w:tc>
@@ -6929,7 +6879,6 @@
               <w:framePr w:hSpace="0" w:wrap="auto" w:vAnchor="margin" w:hAnchor="text" w:xAlign="left" w:yAlign="inline"/>
             </w:pPr>
             <w:r>
-              <w:lastRenderedPageBreak/>
               <w:t>INICIO</w:t>
             </w:r>
           </w:p>
@@ -6942,13 +6891,8 @@
             <w:pPr>
               <w:pStyle w:val="MNormal"/>
             </w:pPr>
-            <w:proofErr w:type="spellStart"/>
-            <w:r>
-              <w:t>Resp</w:t>
-            </w:r>
-            <w:proofErr w:type="spellEnd"/>
-            <w:r>
-              <w:t>. Calidad</w:t>
+            <w:r>
+              <w:t>Resp. Calidad</w:t>
             </w:r>
           </w:p>
         </w:tc>
@@ -7023,13 +6967,8 @@
             <w:pPr>
               <w:pStyle w:val="MNormal"/>
             </w:pPr>
-            <w:proofErr w:type="spellStart"/>
-            <w:r>
-              <w:t>Resp</w:t>
-            </w:r>
-            <w:proofErr w:type="spellEnd"/>
-            <w:r>
-              <w:t>. Gestión de Configuración</w:t>
+            <w:r>
+              <w:t>Resp. Gestión de Configuración</w:t>
             </w:r>
           </w:p>
         </w:tc>
@@ -7411,13 +7350,8 @@
             <w:pPr>
               <w:pStyle w:val="MNormal"/>
             </w:pPr>
-            <w:proofErr w:type="spellStart"/>
-            <w:r>
-              <w:t>Resp</w:t>
-            </w:r>
-            <w:proofErr w:type="spellEnd"/>
-            <w:r>
-              <w:t>. V&amp;V</w:t>
+            <w:r>
+              <w:t>Resp. V&amp;V</w:t>
             </w:r>
           </w:p>
         </w:tc>
@@ -7492,13 +7426,8 @@
             <w:pPr>
               <w:pStyle w:val="MNormal"/>
             </w:pPr>
-            <w:proofErr w:type="spellStart"/>
-            <w:r>
-              <w:t>Resp</w:t>
-            </w:r>
-            <w:proofErr w:type="spellEnd"/>
-            <w:r>
-              <w:t>. Calidad</w:t>
+            <w:r>
+              <w:t>Resp. Calidad</w:t>
             </w:r>
           </w:p>
         </w:tc>
@@ -7561,6 +7490,7 @@
               <w:framePr w:hSpace="0" w:wrap="auto" w:vAnchor="margin" w:hAnchor="text" w:xAlign="left" w:yAlign="inline"/>
             </w:pPr>
             <w:r>
+              <w:lastRenderedPageBreak/>
               <w:t>ELAB1</w:t>
             </w:r>
           </w:p>
@@ -7573,13 +7503,8 @@
             <w:pPr>
               <w:pStyle w:val="MNormal"/>
             </w:pPr>
-            <w:proofErr w:type="spellStart"/>
-            <w:r>
-              <w:t>Resp</w:t>
-            </w:r>
-            <w:proofErr w:type="spellEnd"/>
-            <w:r>
-              <w:t>. Gestión de Configuración</w:t>
+            <w:r>
+              <w:t>Resp. Gestión de Configuración</w:t>
             </w:r>
           </w:p>
         </w:tc>
@@ -7658,7 +7583,6 @@
         <w:rPr>
           <w:noProof/>
         </w:rPr>
-        <w:lastRenderedPageBreak/>
         <w:drawing>
           <wp:inline distT="0" distB="0" distL="0" distR="0" wp14:anchorId="7BA816C1" wp14:editId="3AE4F547">
             <wp:extent cx="5788066" cy="4838700"/>

</xml_diff>

<commit_message>
docs: agregar plan de implementación de casos de uso
</commit_message>
<xml_diff>
--- a/2. Etapa de elaboración/Iteración 1/Plan de proyecto/Plan de Proyecto_Vesta Risk Manager_T-Code.docx
+++ b/2. Etapa de elaboración/Iteración 1/Plan de proyecto/Plan de Proyecto_Vesta Risk Manager_T-Code.docx
@@ -377,25 +377,7 @@
           <w:sz w:val="36"/>
           <w:szCs w:val="36"/>
         </w:rPr>
-        <w:t xml:space="preserve">Vesta </w:t>
-      </w:r>
-      <w:proofErr w:type="spellStart"/>
-      <w:r>
-        <w:rPr>
-          <w:rFonts w:ascii="Cambria" w:hAnsi="Cambria"/>
-          <w:sz w:val="36"/>
-          <w:szCs w:val="36"/>
-        </w:rPr>
-        <w:t>Risk</w:t>
-      </w:r>
-      <w:proofErr w:type="spellEnd"/>
-      <w:r>
-        <w:rPr>
-          <w:rFonts w:ascii="Cambria" w:hAnsi="Cambria"/>
-          <w:sz w:val="36"/>
-          <w:szCs w:val="36"/>
-        </w:rPr>
-        <w:t xml:space="preserve"> Manager</w:t>
+        <w:t>Vesta Risk Manager</w:t>
       </w:r>
     </w:p>
     <w:p>
@@ -440,21 +422,7 @@
         <w:rPr>
           <w:lang w:val="es-AR"/>
         </w:rPr>
-        <w:t xml:space="preserve">Agustín </w:t>
-      </w:r>
-      <w:proofErr w:type="spellStart"/>
-      <w:r>
-        <w:rPr>
-          <w:lang w:val="es-AR"/>
-        </w:rPr>
-        <w:t>Collareda</w:t>
-      </w:r>
-      <w:proofErr w:type="spellEnd"/>
-      <w:r>
-        <w:rPr>
-          <w:lang w:val="es-AR"/>
-        </w:rPr>
-        <w:t xml:space="preserve">, Cintia </w:t>
+        <w:t xml:space="preserve">Agustín Collareda, Cintia </w:t>
       </w:r>
       <w:proofErr w:type="spellStart"/>
       <w:r>
@@ -3078,6 +3046,9 @@
       </w:hyperlink>
     </w:p>
     <w:p>
+      <w:pPr>
+        <w:pStyle w:val="PSI-Ttulo"/>
+      </w:pPr>
       <w:r>
         <w:fldChar w:fldCharType="end"/>
       </w:r>
@@ -3171,15 +3142,7 @@
     </w:p>
     <w:p>
       <w:r>
-        <w:t xml:space="preserve">El proyecto a Vesta </w:t>
-      </w:r>
-      <w:proofErr w:type="spellStart"/>
-      <w:r>
-        <w:t>Risk</w:t>
-      </w:r>
-      <w:proofErr w:type="spellEnd"/>
-      <w:r>
-        <w:t xml:space="preserve"> Manager llevará el registro de la gestión de riesgos en proyectos de desarrollo de software, incluyendo la identificación, análisis, monitoreo y control de riesgos. Actualmente, estas tareas se realizan utilizando herramientas versátiles como hojas de cálculo (Excel) y bases de datos genéricas. El presente proyecto busca actualizar y potenciar estos métodos mediante el desarrollo de una herramienta especializada en asignaturas de las carreras Analista en Sistemas y Licenciatura en Sistemas, así como en proyectos de otras áreas y personales.</w:t>
+        <w:t>El proyecto a Vesta Risk Manager llevará el registro de la gestión de riesgos en proyectos de desarrollo de software, incluyendo la identificación, análisis, monitoreo y control de riesgos. Actualmente, estas tareas se realizan utilizando herramientas versátiles como hojas de cálculo (Excel) y bases de datos genéricas. El presente proyecto busca actualizar y potenciar estos métodos mediante el desarrollo de una herramienta especializada en asignaturas de las carreras Analista en Sistemas y Licenciatura en Sistemas, así como en proyectos de otras áreas y personales.</w:t>
       </w:r>
     </w:p>
     <w:p>
@@ -3207,8 +3170,8 @@
           <w:szCs w:val="22"/>
         </w:rPr>
       </w:pPr>
-      <w:bookmarkStart w:id="4" w:name="_Toc16490045"/>
-      <w:bookmarkStart w:id="5" w:name="_Toc177133499"/>
+      <w:bookmarkStart w:id="4" w:name="_Toc177133499"/>
+      <w:bookmarkStart w:id="5" w:name="_Toc16490045"/>
       <w:r>
         <w:rPr>
           <w:rFonts w:ascii="Calibri" w:eastAsia="Calibri" w:hAnsi="Calibri" w:cs="Calibri"/>
@@ -3221,17 +3184,17 @@
         </w:rPr>
         <w:t>El alcance del proyecto se definirá en los documentos ESP_REQ y MDL_CU. El proyecto va a implementar y desarrollar aquellos requerimientos y casos de usos que se definan en dichos documentos.</w:t>
       </w:r>
+      <w:bookmarkEnd w:id="4"/>
+    </w:p>
+    <w:p>
+      <w:pPr>
+        <w:pStyle w:val="PSI-Ttulo2"/>
+      </w:pPr>
+      <w:bookmarkStart w:id="6" w:name="_Toc177133500"/>
+      <w:r>
+        <w:t>Entregables del Proyecto</w:t>
+      </w:r>
       <w:bookmarkEnd w:id="5"/>
-    </w:p>
-    <w:p>
-      <w:pPr>
-        <w:pStyle w:val="PSI-Ttulo2"/>
-      </w:pPr>
-      <w:bookmarkStart w:id="6" w:name="_Toc177133500"/>
-      <w:r>
-        <w:t>Entregables del Proyecto</w:t>
-      </w:r>
-      <w:bookmarkEnd w:id="4"/>
       <w:bookmarkEnd w:id="6"/>
     </w:p>
     <w:p>
@@ -3632,6 +3595,7 @@
           </w:tcPr>
           <w:p>
             <w:r>
+              <w:lastRenderedPageBreak/>
               <w:t>EST_FS 2</w:t>
             </w:r>
           </w:p>
@@ -3676,7 +3640,6 @@
           </w:tcPr>
           <w:p>
             <w:r>
-              <w:lastRenderedPageBreak/>
               <w:t>PRT_FUN</w:t>
             </w:r>
           </w:p>
@@ -4195,16 +4158,11 @@
       <w:r>
         <w:t xml:space="preserve"> Estos serán discutidos durante reuniones presenciales o vía </w:t>
       </w:r>
-      <w:proofErr w:type="spellStart"/>
       <w:r>
         <w:t>D</w:t>
       </w:r>
       <w:r>
-        <w:t>iscord</w:t>
-      </w:r>
-      <w:proofErr w:type="spellEnd"/>
-      <w:r>
-        <w:t>. En el caso de que alguno de los desarrolladores no pueda participar de estas reuniones</w:t>
+        <w:t>iscord. En el caso de que alguno de los desarrolladores no pueda participar de estas reuniones</w:t>
       </w:r>
       <w:r>
         <w:t>, se le notificara sobre los cambios realizados a través del grupo de WhatsApp del equipo de desarrollo.</w:t>
@@ -4234,6 +4192,7 @@
       <w:bookmarkStart w:id="11" w:name="_Toc16490048"/>
       <w:bookmarkStart w:id="12" w:name="_Toc177133503"/>
       <w:r>
+        <w:lastRenderedPageBreak/>
         <w:t>Modelo de Proceso</w:t>
       </w:r>
       <w:bookmarkEnd w:id="11"/>
@@ -4254,7 +4213,6 @@
       <w:bookmarkStart w:id="13" w:name="_Toc16490049"/>
       <w:bookmarkStart w:id="14" w:name="_Toc177133504"/>
       <w:r>
-        <w:lastRenderedPageBreak/>
         <w:t>Estructura Organizacional</w:t>
       </w:r>
       <w:bookmarkEnd w:id="13"/>
@@ -4379,13 +4337,8 @@
           </w:tcPr>
           <w:p>
             <w:r>
-              <w:t xml:space="preserve">Agustín </w:t>
-            </w:r>
-            <w:proofErr w:type="spellStart"/>
-            <w:r>
-              <w:t>Collareda</w:t>
-            </w:r>
-            <w:proofErr w:type="spellEnd"/>
+              <w:t>Agustín Collareda</w:t>
+            </w:r>
           </w:p>
         </w:tc>
       </w:tr>
@@ -4538,13 +4491,8 @@
           </w:tcPr>
           <w:p>
             <w:r>
-              <w:t xml:space="preserve">Agustín </w:t>
-            </w:r>
-            <w:proofErr w:type="spellStart"/>
-            <w:r>
-              <w:t>Collareda</w:t>
-            </w:r>
-            <w:proofErr w:type="spellEnd"/>
+              <w:t>Agustín Collareda</w:t>
+            </w:r>
           </w:p>
         </w:tc>
       </w:tr>
@@ -4798,6 +4746,7 @@
           </w:tcPr>
           <w:p>
             <w:r>
+              <w:lastRenderedPageBreak/>
               <w:t>Actividad</w:t>
             </w:r>
           </w:p>
@@ -4837,7 +4786,6 @@
           </w:tcPr>
           <w:p>
             <w:r>
-              <w:lastRenderedPageBreak/>
               <w:t>Gestión de configuración</w:t>
             </w:r>
           </w:p>
@@ -4937,13 +4885,8 @@
                 <w:iCs/>
               </w:rPr>
             </w:pPr>
-            <w:proofErr w:type="spellStart"/>
-            <w:r>
-              <w:t>Collareda</w:t>
-            </w:r>
-            <w:proofErr w:type="spellEnd"/>
-            <w:r>
-              <w:t xml:space="preserve"> Agustín</w:t>
+            <w:r>
+              <w:t>Collareda Agustín</w:t>
             </w:r>
           </w:p>
         </w:tc>
@@ -4985,13 +4928,8 @@
             <w:vAlign w:val="center"/>
           </w:tcPr>
           <w:p>
-            <w:proofErr w:type="spellStart"/>
-            <w:r>
-              <w:t>Collareda</w:t>
-            </w:r>
-            <w:proofErr w:type="spellEnd"/>
-            <w:r>
-              <w:t xml:space="preserve"> Agustín</w:t>
+            <w:r>
+              <w:t>Collareda Agustín</w:t>
             </w:r>
           </w:p>
         </w:tc>
@@ -5161,13 +5099,8 @@
             <w:pPr>
               <w:pStyle w:val="PSI-Comentario"/>
             </w:pPr>
-            <w:proofErr w:type="spellStart"/>
-            <w:r>
-              <w:t>Collareda</w:t>
-            </w:r>
-            <w:proofErr w:type="spellEnd"/>
-            <w:r>
-              <w:t xml:space="preserve"> Agustín</w:t>
+            <w:r>
+              <w:t>Collareda Agustín</w:t>
             </w:r>
           </w:p>
         </w:tc>
@@ -5346,13 +5279,8 @@
             <w:pPr>
               <w:pStyle w:val="PSI-Comentario"/>
             </w:pPr>
-            <w:proofErr w:type="spellStart"/>
-            <w:r>
-              <w:t>Collareda</w:t>
-            </w:r>
-            <w:proofErr w:type="spellEnd"/>
-            <w:r>
-              <w:t xml:space="preserve"> Agustín</w:t>
+            <w:r>
+              <w:t>Collareda Agustín</w:t>
             </w:r>
           </w:p>
         </w:tc>
@@ -5472,13 +5400,8 @@
             <w:pPr>
               <w:pStyle w:val="PSI-Comentario"/>
             </w:pPr>
-            <w:proofErr w:type="spellStart"/>
-            <w:r>
-              <w:t>Collareda</w:t>
-            </w:r>
-            <w:proofErr w:type="spellEnd"/>
-            <w:r>
-              <w:t xml:space="preserve"> Agustín</w:t>
+            <w:r>
+              <w:t>Collareda Agustín</w:t>
             </w:r>
           </w:p>
         </w:tc>
@@ -5870,15 +5793,7 @@
         <w:t>Requerimientos:</w:t>
       </w:r>
       <w:r>
-        <w:t xml:space="preserve"> Agustín </w:t>
-      </w:r>
-      <w:proofErr w:type="spellStart"/>
-      <w:r>
-        <w:t>Collareda</w:t>
-      </w:r>
-      <w:proofErr w:type="spellEnd"/>
-      <w:r>
-        <w:t>.</w:t>
+        <w:t xml:space="preserve"> Agustín Collareda.</w:t>
       </w:r>
     </w:p>
     <w:p>
@@ -5890,15 +5805,7 @@
         </w:numPr>
       </w:pPr>
       <w:r>
-        <w:t xml:space="preserve">Diseño: Agustín </w:t>
-      </w:r>
-      <w:proofErr w:type="spellStart"/>
-      <w:r>
-        <w:t>Collareda</w:t>
-      </w:r>
-      <w:proofErr w:type="spellEnd"/>
-      <w:r>
-        <w:t xml:space="preserve"> / Cintia </w:t>
+        <w:t xml:space="preserve">Diseño: Agustín Collareda / Cintia </w:t>
       </w:r>
       <w:r>
         <w:t>Hernández</w:t>
@@ -5919,15 +5826,7 @@
         <w:t>Verificación:</w:t>
       </w:r>
       <w:r>
-        <w:t xml:space="preserve"> Agustín </w:t>
-      </w:r>
-      <w:proofErr w:type="spellStart"/>
-      <w:r>
-        <w:t>Collareda</w:t>
-      </w:r>
-      <w:proofErr w:type="spellEnd"/>
-      <w:r>
-        <w:t>.</w:t>
+        <w:t xml:space="preserve"> Agustín Collareda.</w:t>
       </w:r>
     </w:p>
     <w:p>
@@ -5954,15 +5853,7 @@
         <w:t>Gestión de proyecto:</w:t>
       </w:r>
       <w:r>
-        <w:t xml:space="preserve"> Agustín </w:t>
-      </w:r>
-      <w:proofErr w:type="spellStart"/>
-      <w:r>
-        <w:t>Collareda</w:t>
-      </w:r>
-      <w:proofErr w:type="spellEnd"/>
-      <w:r>
-        <w:t xml:space="preserve"> / Cintia Hernández / Hugo Frey.</w:t>
+        <w:t xml:space="preserve"> Agustín Collareda / Cintia Hernández / Hugo Frey.</w:t>
       </w:r>
     </w:p>
     <w:p>
@@ -5992,15 +5883,7 @@
         <w:t>Comunicación:</w:t>
       </w:r>
       <w:r>
-        <w:t xml:space="preserve"> Agustín </w:t>
-      </w:r>
-      <w:proofErr w:type="spellStart"/>
-      <w:r>
-        <w:t>Collareda</w:t>
-      </w:r>
-      <w:proofErr w:type="spellEnd"/>
-      <w:r>
-        <w:t xml:space="preserve"> / Cintia Hernández / Hugo Frey.</w:t>
+        <w:t xml:space="preserve"> Agustín Collareda / Cintia Hernández / Hugo Frey.</w:t>
       </w:r>
     </w:p>
     <w:p/>
@@ -6277,15 +6160,7 @@
     <w:p>
       <w:bookmarkStart w:id="39" w:name="_Toc16490062"/>
       <w:r>
-        <w:t xml:space="preserve">AC hace referencia a Agustín </w:t>
-      </w:r>
-      <w:proofErr w:type="spellStart"/>
-      <w:r>
-        <w:t>Collareda</w:t>
-      </w:r>
-      <w:proofErr w:type="spellEnd"/>
-      <w:r>
-        <w:t>, CH hace referencia a Cintia Herna</w:t>
+        <w:t>AC hace referencia a Agustín Collareda, CH hace referencia a Cintia Herna</w:t>
       </w:r>
       <w:r>
         <w:t>n</w:t>
@@ -6335,8 +6210,8 @@
           <w:szCs w:val="22"/>
         </w:rPr>
       </w:pPr>
-      <w:bookmarkStart w:id="43" w:name="_Toc16490064"/>
-      <w:bookmarkStart w:id="44" w:name="_Toc177133519"/>
+      <w:bookmarkStart w:id="43" w:name="_Toc177133519"/>
+      <w:bookmarkStart w:id="44" w:name="_Toc16490064"/>
       <w:r>
         <w:rPr>
           <w:rFonts w:ascii="Calibri" w:eastAsia="Calibri" w:hAnsi="Calibri" w:cs="Calibri"/>
@@ -6349,7 +6224,7 @@
         </w:rPr>
         <w:t>Serán definidos en la siguiente versión.</w:t>
       </w:r>
-      <w:bookmarkEnd w:id="44"/>
+      <w:bookmarkEnd w:id="43"/>
     </w:p>
     <w:p>
       <w:pPr>
@@ -6368,7 +6243,7 @@
       <w:r>
         <w:t>Documentación de software</w:t>
       </w:r>
-      <w:bookmarkEnd w:id="43"/>
+      <w:bookmarkEnd w:id="44"/>
       <w:bookmarkEnd w:id="45"/>
     </w:p>
     <w:p>
@@ -6456,9 +6331,6 @@
       <w:pPr>
         <w:pStyle w:val="PSI-Ttulo1"/>
       </w:pPr>
-      <w:r>
-        <w:br/>
-      </w:r>
       <w:bookmarkStart w:id="49" w:name="_Toc177133522"/>
       <w:r>
         <w:lastRenderedPageBreak/>
@@ -8451,21 +8323,7 @@
       <w:rPr>
         <w:lang w:val="es-AR"/>
       </w:rPr>
-      <w:t xml:space="preserve">Agustín </w:t>
-    </w:r>
-    <w:proofErr w:type="spellStart"/>
-    <w:r>
-      <w:rPr>
-        <w:lang w:val="es-AR"/>
-      </w:rPr>
-      <w:t>Collareda</w:t>
-    </w:r>
-    <w:proofErr w:type="spellEnd"/>
-    <w:r>
-      <w:rPr>
-        <w:lang w:val="es-AR"/>
-      </w:rPr>
-      <w:t xml:space="preserve">, Cintia </w:t>
+      <w:t xml:space="preserve">Agustín Collareda, Cintia </w:t>
     </w:r>
     <w:proofErr w:type="spellStart"/>
     <w:r>
@@ -8963,15 +8821,7 @@
       </mc:AlternateContent>
     </w:r>
     <w:r>
-      <w:t xml:space="preserve">Vesta </w:t>
-    </w:r>
-    <w:proofErr w:type="spellStart"/>
-    <w:r>
-      <w:t>Risk</w:t>
-    </w:r>
-    <w:proofErr w:type="spellEnd"/>
-    <w:r>
-      <w:t xml:space="preserve"> Manager</w:t>
+      <w:t>Vesta Risk Manager</w:t>
     </w:r>
     <w:r>
       <w:rPr>

</xml_diff>

<commit_message>
Doc: Se realizo el plan de iteracion C4
</commit_message>
<xml_diff>
--- a/2. Etapa de elaboración/Iteración 1/Plan de proyecto/Plan de Proyecto_Vesta Risk Manager_T-Code.docx
+++ b/2. Etapa de elaboración/Iteración 1/Plan de proyecto/Plan de Proyecto_Vesta Risk Manager_T-Code.docx
@@ -345,26 +345,6 @@
     <w:p>
       <w:pPr>
         <w:pStyle w:val="Sinespaciado"/>
-        <w:spacing w:after="240"/>
-        <w:rPr>
-          <w:rFonts w:ascii="Cambria" w:hAnsi="Cambria"/>
-          <w:sz w:val="72"/>
-          <w:szCs w:val="72"/>
-        </w:rPr>
-      </w:pPr>
-      <w:r>
-        <w:rPr>
-          <w:rFonts w:ascii="Cambria" w:hAnsi="Cambria"/>
-          <w:sz w:val="56"/>
-          <w:szCs w:val="72"/>
-          <w:lang w:val="es-AR"/>
-        </w:rPr>
-        <w:t>Fase elaboración, Iteración 1</w:t>
-      </w:r>
-    </w:p>
-    <w:p>
-      <w:pPr>
-        <w:pStyle w:val="Sinespaciado"/>
         <w:rPr>
           <w:rFonts w:ascii="Cambria" w:hAnsi="Cambria"/>
           <w:sz w:val="36"/>
@@ -377,7 +357,25 @@
           <w:sz w:val="36"/>
           <w:szCs w:val="36"/>
         </w:rPr>
-        <w:t>Vesta Risk Manager</w:t>
+        <w:t xml:space="preserve">Vesta </w:t>
+      </w:r>
+      <w:proofErr w:type="spellStart"/>
+      <w:r>
+        <w:rPr>
+          <w:rFonts w:ascii="Cambria" w:hAnsi="Cambria"/>
+          <w:sz w:val="36"/>
+          <w:szCs w:val="36"/>
+        </w:rPr>
+        <w:t>Risk</w:t>
+      </w:r>
+      <w:proofErr w:type="spellEnd"/>
+      <w:r>
+        <w:rPr>
+          <w:rFonts w:ascii="Cambria" w:hAnsi="Cambria"/>
+          <w:sz w:val="36"/>
+          <w:szCs w:val="36"/>
+        </w:rPr>
+        <w:t xml:space="preserve"> Manager</w:t>
       </w:r>
     </w:p>
     <w:p>
@@ -422,21 +420,7 @@
         <w:rPr>
           <w:lang w:val="es-AR"/>
         </w:rPr>
-        <w:t xml:space="preserve">Agustín Collareda, Cintia </w:t>
-      </w:r>
-      <w:proofErr w:type="spellStart"/>
-      <w:r>
-        <w:rPr>
-          <w:lang w:val="es-AR"/>
-        </w:rPr>
-        <w:t>Hernandez</w:t>
-      </w:r>
-      <w:proofErr w:type="spellEnd"/>
-      <w:r>
-        <w:rPr>
-          <w:lang w:val="es-AR"/>
-        </w:rPr>
-        <w:t xml:space="preserve"> y </w:t>
+        <w:t xml:space="preserve">Agustín Collareda, Cintia Hernandez y </w:t>
       </w:r>
       <w:r>
         <w:rPr>
@@ -876,7 +860,7 @@
       <w:r>
         <w:fldChar w:fldCharType="separate"/>
       </w:r>
-      <w:hyperlink w:anchor="_Toc177133497" w:history="1">
+      <w:hyperlink w:anchor="_Toc183133026" w:history="1">
         <w:r>
           <w:rPr>
             <w:rStyle w:val="Hipervnculo"/>
@@ -903,7 +887,7 @@
             <w:noProof/>
             <w:webHidden/>
           </w:rPr>
-          <w:instrText xml:space="preserve"> PAGEREF _Toc177133497 \h </w:instrText>
+          <w:instrText xml:space="preserve"> PAGEREF _Toc183133026 \h </w:instrText>
         </w:r>
         <w:r>
           <w:rPr>
@@ -949,7 +933,7 @@
           <w14:ligatures w14:val="standardContextual"/>
         </w:rPr>
       </w:pPr>
-      <w:hyperlink w:anchor="_Toc177133498" w:history="1">
+      <w:hyperlink w:anchor="_Toc183133027" w:history="1">
         <w:r>
           <w:rPr>
             <w:rStyle w:val="Hipervnculo"/>
@@ -976,7 +960,7 @@
             <w:noProof/>
             <w:webHidden/>
           </w:rPr>
-          <w:instrText xml:space="preserve"> PAGEREF _Toc177133498 \h </w:instrText>
+          <w:instrText xml:space="preserve"> PAGEREF _Toc183133027 \h </w:instrText>
         </w:r>
         <w:r>
           <w:rPr>
@@ -1022,14 +1006,13 @@
           <w14:ligatures w14:val="standardContextual"/>
         </w:rPr>
       </w:pPr>
-      <w:hyperlink w:anchor="_Toc177133499" w:history="1">
+      <w:hyperlink w:anchor="_Toc183133028" w:history="1">
         <w:r>
           <w:rPr>
             <w:rStyle w:val="Hipervnculo"/>
-            <w:rFonts w:cs="Calibri"/>
-            <w:noProof/>
-          </w:rPr>
-          <w:t>El alcance del proyecto se definirá en los documentos ESP_REQ y MDL_CU. El proyecto va a implementar y desarrollar aquellos requerimientos y casos de usos que se definan en dichos documentos.</w:t>
+            <w:noProof/>
+          </w:rPr>
+          <w:t>Entregables del Proyecto</w:t>
         </w:r>
         <w:r>
           <w:rPr>
@@ -1050,7 +1033,7 @@
             <w:noProof/>
             <w:webHidden/>
           </w:rPr>
-          <w:instrText xml:space="preserve"> PAGEREF _Toc177133499 \h </w:instrText>
+          <w:instrText xml:space="preserve"> PAGEREF _Toc183133028 \h </w:instrText>
         </w:r>
         <w:r>
           <w:rPr>
@@ -1096,13 +1079,13 @@
           <w14:ligatures w14:val="standardContextual"/>
         </w:rPr>
       </w:pPr>
-      <w:hyperlink w:anchor="_Toc177133500" w:history="1">
+      <w:hyperlink w:anchor="_Toc183133029" w:history="1">
         <w:r>
           <w:rPr>
             <w:rStyle w:val="Hipervnculo"/>
             <w:noProof/>
           </w:rPr>
-          <w:t>Entregables del Proyecto</w:t>
+          <w:t>Estrategia de evolución del Plan</w:t>
         </w:r>
         <w:r>
           <w:rPr>
@@ -1123,7 +1106,7 @@
             <w:noProof/>
             <w:webHidden/>
           </w:rPr>
-          <w:instrText xml:space="preserve"> PAGEREF _Toc177133500 \h </w:instrText>
+          <w:instrText xml:space="preserve"> PAGEREF _Toc183133029 \h </w:instrText>
         </w:r>
         <w:r>
           <w:rPr>
@@ -1143,7 +1126,80 @@
             <w:noProof/>
             <w:webHidden/>
           </w:rPr>
-          <w:t>4</w:t>
+          <w:t>5</w:t>
+        </w:r>
+        <w:r>
+          <w:rPr>
+            <w:noProof/>
+            <w:webHidden/>
+          </w:rPr>
+          <w:fldChar w:fldCharType="end"/>
+        </w:r>
+      </w:hyperlink>
+    </w:p>
+    <w:p>
+      <w:pPr>
+        <w:pStyle w:val="TDC1"/>
+        <w:rPr>
+          <w:rFonts w:asciiTheme="minorHAnsi" w:eastAsiaTheme="minorEastAsia" w:hAnsiTheme="minorHAnsi" w:cstheme="minorBidi"/>
+          <w:b w:val="0"/>
+          <w:bCs w:val="0"/>
+          <w:noProof/>
+          <w:kern w:val="2"/>
+          <w:sz w:val="24"/>
+          <w:szCs w:val="24"/>
+          <w:lang w:val="es-AR" w:eastAsia="es-AR"/>
+          <w14:ligatures w14:val="standardContextual"/>
+        </w:rPr>
+      </w:pPr>
+      <w:hyperlink w:anchor="_Toc183133030" w:history="1">
+        <w:r>
+          <w:rPr>
+            <w:rStyle w:val="Hipervnculo"/>
+            <w:noProof/>
+          </w:rPr>
+          <w:t>Organización del Proyecto</w:t>
+        </w:r>
+        <w:r>
+          <w:rPr>
+            <w:noProof/>
+            <w:webHidden/>
+          </w:rPr>
+          <w:tab/>
+        </w:r>
+        <w:r>
+          <w:rPr>
+            <w:noProof/>
+            <w:webHidden/>
+          </w:rPr>
+          <w:fldChar w:fldCharType="begin"/>
+        </w:r>
+        <w:r>
+          <w:rPr>
+            <w:noProof/>
+            <w:webHidden/>
+          </w:rPr>
+          <w:instrText xml:space="preserve"> PAGEREF _Toc183133030 \h </w:instrText>
+        </w:r>
+        <w:r>
+          <w:rPr>
+            <w:noProof/>
+            <w:webHidden/>
+          </w:rPr>
+        </w:r>
+        <w:r>
+          <w:rPr>
+            <w:noProof/>
+            <w:webHidden/>
+          </w:rPr>
+          <w:fldChar w:fldCharType="separate"/>
+        </w:r>
+        <w:r>
+          <w:rPr>
+            <w:noProof/>
+            <w:webHidden/>
+          </w:rPr>
+          <w:t>5</w:t>
         </w:r>
         <w:r>
           <w:rPr>
@@ -1169,13 +1225,13 @@
           <w14:ligatures w14:val="standardContextual"/>
         </w:rPr>
       </w:pPr>
-      <w:hyperlink w:anchor="_Toc177133501" w:history="1">
+      <w:hyperlink w:anchor="_Toc183133031" w:history="1">
         <w:r>
           <w:rPr>
             <w:rStyle w:val="Hipervnculo"/>
             <w:noProof/>
           </w:rPr>
-          <w:t>Estrategia de evolución del Plan</w:t>
+          <w:t>Modelo de Proceso</w:t>
         </w:r>
         <w:r>
           <w:rPr>
@@ -1196,7 +1252,7 @@
             <w:noProof/>
             <w:webHidden/>
           </w:rPr>
-          <w:instrText xml:space="preserve"> PAGEREF _Toc177133501 \h </w:instrText>
+          <w:instrText xml:space="preserve"> PAGEREF _Toc183133031 \h </w:instrText>
         </w:r>
         <w:r>
           <w:rPr>
@@ -1216,7 +1272,226 @@
             <w:noProof/>
             <w:webHidden/>
           </w:rPr>
-          <w:t>5</w:t>
+          <w:t>6</w:t>
+        </w:r>
+        <w:r>
+          <w:rPr>
+            <w:noProof/>
+            <w:webHidden/>
+          </w:rPr>
+          <w:fldChar w:fldCharType="end"/>
+        </w:r>
+      </w:hyperlink>
+    </w:p>
+    <w:p>
+      <w:pPr>
+        <w:pStyle w:val="TDC2"/>
+        <w:rPr>
+          <w:rFonts w:asciiTheme="minorHAnsi" w:eastAsiaTheme="minorEastAsia" w:hAnsiTheme="minorHAnsi" w:cstheme="minorBidi"/>
+          <w:i w:val="0"/>
+          <w:iCs w:val="0"/>
+          <w:noProof/>
+          <w:kern w:val="2"/>
+          <w:sz w:val="24"/>
+          <w:szCs w:val="24"/>
+          <w:lang w:val="es-AR" w:eastAsia="es-AR"/>
+          <w14:ligatures w14:val="standardContextual"/>
+        </w:rPr>
+      </w:pPr>
+      <w:hyperlink w:anchor="_Toc183133032" w:history="1">
+        <w:r>
+          <w:rPr>
+            <w:rStyle w:val="Hipervnculo"/>
+            <w:noProof/>
+          </w:rPr>
+          <w:t>Estructura Organizacional</w:t>
+        </w:r>
+        <w:r>
+          <w:rPr>
+            <w:noProof/>
+            <w:webHidden/>
+          </w:rPr>
+          <w:tab/>
+        </w:r>
+        <w:r>
+          <w:rPr>
+            <w:noProof/>
+            <w:webHidden/>
+          </w:rPr>
+          <w:fldChar w:fldCharType="begin"/>
+        </w:r>
+        <w:r>
+          <w:rPr>
+            <w:noProof/>
+            <w:webHidden/>
+          </w:rPr>
+          <w:instrText xml:space="preserve"> PAGEREF _Toc183133032 \h </w:instrText>
+        </w:r>
+        <w:r>
+          <w:rPr>
+            <w:noProof/>
+            <w:webHidden/>
+          </w:rPr>
+        </w:r>
+        <w:r>
+          <w:rPr>
+            <w:noProof/>
+            <w:webHidden/>
+          </w:rPr>
+          <w:fldChar w:fldCharType="separate"/>
+        </w:r>
+        <w:r>
+          <w:rPr>
+            <w:noProof/>
+            <w:webHidden/>
+          </w:rPr>
+          <w:t>6</w:t>
+        </w:r>
+        <w:r>
+          <w:rPr>
+            <w:noProof/>
+            <w:webHidden/>
+          </w:rPr>
+          <w:fldChar w:fldCharType="end"/>
+        </w:r>
+      </w:hyperlink>
+    </w:p>
+    <w:p>
+      <w:pPr>
+        <w:pStyle w:val="TDC2"/>
+        <w:rPr>
+          <w:rFonts w:asciiTheme="minorHAnsi" w:eastAsiaTheme="minorEastAsia" w:hAnsiTheme="minorHAnsi" w:cstheme="minorBidi"/>
+          <w:i w:val="0"/>
+          <w:iCs w:val="0"/>
+          <w:noProof/>
+          <w:kern w:val="2"/>
+          <w:sz w:val="24"/>
+          <w:szCs w:val="24"/>
+          <w:lang w:val="es-AR" w:eastAsia="es-AR"/>
+          <w14:ligatures w14:val="standardContextual"/>
+        </w:rPr>
+      </w:pPr>
+      <w:hyperlink w:anchor="_Toc183133033" w:history="1">
+        <w:r>
+          <w:rPr>
+            <w:rStyle w:val="Hipervnculo"/>
+            <w:noProof/>
+          </w:rPr>
+          <w:t>Interfaces e Interacciones</w:t>
+        </w:r>
+        <w:r>
+          <w:rPr>
+            <w:noProof/>
+            <w:webHidden/>
+          </w:rPr>
+          <w:tab/>
+        </w:r>
+        <w:r>
+          <w:rPr>
+            <w:noProof/>
+            <w:webHidden/>
+          </w:rPr>
+          <w:fldChar w:fldCharType="begin"/>
+        </w:r>
+        <w:r>
+          <w:rPr>
+            <w:noProof/>
+            <w:webHidden/>
+          </w:rPr>
+          <w:instrText xml:space="preserve"> PAGEREF _Toc183133033 \h </w:instrText>
+        </w:r>
+        <w:r>
+          <w:rPr>
+            <w:noProof/>
+            <w:webHidden/>
+          </w:rPr>
+        </w:r>
+        <w:r>
+          <w:rPr>
+            <w:noProof/>
+            <w:webHidden/>
+          </w:rPr>
+          <w:fldChar w:fldCharType="separate"/>
+        </w:r>
+        <w:r>
+          <w:rPr>
+            <w:noProof/>
+            <w:webHidden/>
+          </w:rPr>
+          <w:t>6</w:t>
+        </w:r>
+        <w:r>
+          <w:rPr>
+            <w:noProof/>
+            <w:webHidden/>
+          </w:rPr>
+          <w:fldChar w:fldCharType="end"/>
+        </w:r>
+      </w:hyperlink>
+    </w:p>
+    <w:p>
+      <w:pPr>
+        <w:pStyle w:val="TDC2"/>
+        <w:rPr>
+          <w:rFonts w:asciiTheme="minorHAnsi" w:eastAsiaTheme="minorEastAsia" w:hAnsiTheme="minorHAnsi" w:cstheme="minorBidi"/>
+          <w:i w:val="0"/>
+          <w:iCs w:val="0"/>
+          <w:noProof/>
+          <w:kern w:val="2"/>
+          <w:sz w:val="24"/>
+          <w:szCs w:val="24"/>
+          <w:lang w:val="es-AR" w:eastAsia="es-AR"/>
+          <w14:ligatures w14:val="standardContextual"/>
+        </w:rPr>
+      </w:pPr>
+      <w:hyperlink w:anchor="_Toc183133034" w:history="1">
+        <w:r>
+          <w:rPr>
+            <w:rStyle w:val="Hipervnculo"/>
+            <w:noProof/>
+          </w:rPr>
+          <w:t>Responsables</w:t>
+        </w:r>
+        <w:r>
+          <w:rPr>
+            <w:noProof/>
+            <w:webHidden/>
+          </w:rPr>
+          <w:tab/>
+        </w:r>
+        <w:r>
+          <w:rPr>
+            <w:noProof/>
+            <w:webHidden/>
+          </w:rPr>
+          <w:fldChar w:fldCharType="begin"/>
+        </w:r>
+        <w:r>
+          <w:rPr>
+            <w:noProof/>
+            <w:webHidden/>
+          </w:rPr>
+          <w:instrText xml:space="preserve"> PAGEREF _Toc183133034 \h </w:instrText>
+        </w:r>
+        <w:r>
+          <w:rPr>
+            <w:noProof/>
+            <w:webHidden/>
+          </w:rPr>
+        </w:r>
+        <w:r>
+          <w:rPr>
+            <w:noProof/>
+            <w:webHidden/>
+          </w:rPr>
+          <w:fldChar w:fldCharType="separate"/>
+        </w:r>
+        <w:r>
+          <w:rPr>
+            <w:noProof/>
+            <w:webHidden/>
+          </w:rPr>
+          <w:t>7</w:t>
         </w:r>
         <w:r>
           <w:rPr>
@@ -1242,13 +1517,13 @@
           <w14:ligatures w14:val="standardContextual"/>
         </w:rPr>
       </w:pPr>
-      <w:hyperlink w:anchor="_Toc177133502" w:history="1">
+      <w:hyperlink w:anchor="_Toc183133035" w:history="1">
         <w:r>
           <w:rPr>
             <w:rStyle w:val="Hipervnculo"/>
             <w:noProof/>
           </w:rPr>
-          <w:t>Organización del Proyecto</w:t>
+          <w:t>Proceso de Gestión</w:t>
         </w:r>
         <w:r>
           <w:rPr>
@@ -1269,7 +1544,7 @@
             <w:noProof/>
             <w:webHidden/>
           </w:rPr>
-          <w:instrText xml:space="preserve"> PAGEREF _Toc177133502 \h </w:instrText>
+          <w:instrText xml:space="preserve"> PAGEREF _Toc183133035 \h </w:instrText>
         </w:r>
         <w:r>
           <w:rPr>
@@ -1289,7 +1564,7 @@
             <w:noProof/>
             <w:webHidden/>
           </w:rPr>
-          <w:t>5</w:t>
+          <w:t>7</w:t>
         </w:r>
         <w:r>
           <w:rPr>
@@ -1315,13 +1590,13 @@
           <w14:ligatures w14:val="standardContextual"/>
         </w:rPr>
       </w:pPr>
-      <w:hyperlink w:anchor="_Toc177133503" w:history="1">
+      <w:hyperlink w:anchor="_Toc183133036" w:history="1">
         <w:r>
           <w:rPr>
             <w:rStyle w:val="Hipervnculo"/>
             <w:noProof/>
           </w:rPr>
-          <w:t>Modelo de Proceso</w:t>
+          <w:t>Objetivos y Prioridades de Gestión</w:t>
         </w:r>
         <w:r>
           <w:rPr>
@@ -1342,7 +1617,7 @@
             <w:noProof/>
             <w:webHidden/>
           </w:rPr>
-          <w:instrText xml:space="preserve"> PAGEREF _Toc177133503 \h </w:instrText>
+          <w:instrText xml:space="preserve"> PAGEREF _Toc183133036 \h </w:instrText>
         </w:r>
         <w:r>
           <w:rPr>
@@ -1362,7 +1637,7 @@
             <w:noProof/>
             <w:webHidden/>
           </w:rPr>
-          <w:t>5</w:t>
+          <w:t>7</w:t>
         </w:r>
         <w:r>
           <w:rPr>
@@ -1388,13 +1663,13 @@
           <w14:ligatures w14:val="standardContextual"/>
         </w:rPr>
       </w:pPr>
-      <w:hyperlink w:anchor="_Toc177133504" w:history="1">
+      <w:hyperlink w:anchor="_Toc183133037" w:history="1">
         <w:r>
           <w:rPr>
             <w:rStyle w:val="Hipervnculo"/>
             <w:noProof/>
           </w:rPr>
-          <w:t>Estructura Organizacional</w:t>
+          <w:t>Condiciones asumidas, dependencias y restricciones</w:t>
         </w:r>
         <w:r>
           <w:rPr>
@@ -1415,7 +1690,7 @@
             <w:noProof/>
             <w:webHidden/>
           </w:rPr>
-          <w:instrText xml:space="preserve"> PAGEREF _Toc177133504 \h </w:instrText>
+          <w:instrText xml:space="preserve"> PAGEREF _Toc183133037 \h </w:instrText>
         </w:r>
         <w:r>
           <w:rPr>
@@ -1435,7 +1710,7 @@
             <w:noProof/>
             <w:webHidden/>
           </w:rPr>
-          <w:t>6</w:t>
+          <w:t>8</w:t>
         </w:r>
         <w:r>
           <w:rPr>
@@ -1461,13 +1736,13 @@
           <w14:ligatures w14:val="standardContextual"/>
         </w:rPr>
       </w:pPr>
-      <w:hyperlink w:anchor="_Toc177133505" w:history="1">
+      <w:hyperlink w:anchor="_Toc183133038" w:history="1">
         <w:r>
           <w:rPr>
             <w:rStyle w:val="Hipervnculo"/>
             <w:noProof/>
           </w:rPr>
-          <w:t>Interfaces e Interacciones</w:t>
+          <w:t>Gestión de Riesgos</w:t>
         </w:r>
         <w:r>
           <w:rPr>
@@ -1488,7 +1763,7 @@
             <w:noProof/>
             <w:webHidden/>
           </w:rPr>
-          <w:instrText xml:space="preserve"> PAGEREF _Toc177133505 \h </w:instrText>
+          <w:instrText xml:space="preserve"> PAGEREF _Toc183133038 \h </w:instrText>
         </w:r>
         <w:r>
           <w:rPr>
@@ -1508,7 +1783,7 @@
             <w:noProof/>
             <w:webHidden/>
           </w:rPr>
-          <w:t>6</w:t>
+          <w:t>8</w:t>
         </w:r>
         <w:r>
           <w:rPr>
@@ -1534,13 +1809,13 @@
           <w14:ligatures w14:val="standardContextual"/>
         </w:rPr>
       </w:pPr>
-      <w:hyperlink w:anchor="_Toc177133506" w:history="1">
+      <w:hyperlink w:anchor="_Toc183133039" w:history="1">
         <w:r>
           <w:rPr>
             <w:rStyle w:val="Hipervnculo"/>
             <w:noProof/>
           </w:rPr>
-          <w:t>Responsables</w:t>
+          <w:t>Mecanismos de control y ajuste</w:t>
         </w:r>
         <w:r>
           <w:rPr>
@@ -1561,7 +1836,7 @@
             <w:noProof/>
             <w:webHidden/>
           </w:rPr>
-          <w:instrText xml:space="preserve"> PAGEREF _Toc177133506 \h </w:instrText>
+          <w:instrText xml:space="preserve"> PAGEREF _Toc183133039 \h </w:instrText>
         </w:r>
         <w:r>
           <w:rPr>
@@ -1581,7 +1856,364 @@
             <w:noProof/>
             <w:webHidden/>
           </w:rPr>
-          <w:t>7</w:t>
+          <w:t>8</w:t>
+        </w:r>
+        <w:r>
+          <w:rPr>
+            <w:noProof/>
+            <w:webHidden/>
+          </w:rPr>
+          <w:fldChar w:fldCharType="end"/>
+        </w:r>
+      </w:hyperlink>
+    </w:p>
+    <w:p>
+      <w:pPr>
+        <w:pStyle w:val="TDC3"/>
+        <w:rPr>
+          <w:rFonts w:asciiTheme="minorHAnsi" w:eastAsiaTheme="minorEastAsia" w:hAnsiTheme="minorHAnsi" w:cstheme="minorBidi"/>
+          <w:noProof/>
+          <w:kern w:val="2"/>
+          <w:sz w:val="24"/>
+          <w:szCs w:val="24"/>
+          <w:lang w:val="es-AR" w:eastAsia="es-AR"/>
+          <w14:ligatures w14:val="standardContextual"/>
+        </w:rPr>
+      </w:pPr>
+      <w:hyperlink w:anchor="_Toc183133040" w:history="1">
+        <w:r>
+          <w:rPr>
+            <w:rStyle w:val="Hipervnculo"/>
+            <w:noProof/>
+          </w:rPr>
+          <w:t>Mecanismos para la Gestión de calidad</w:t>
+        </w:r>
+        <w:r>
+          <w:rPr>
+            <w:noProof/>
+            <w:webHidden/>
+          </w:rPr>
+          <w:tab/>
+        </w:r>
+        <w:r>
+          <w:rPr>
+            <w:noProof/>
+            <w:webHidden/>
+          </w:rPr>
+          <w:fldChar w:fldCharType="begin"/>
+        </w:r>
+        <w:r>
+          <w:rPr>
+            <w:noProof/>
+            <w:webHidden/>
+          </w:rPr>
+          <w:instrText xml:space="preserve"> PAGEREF _Toc183133040 \h </w:instrText>
+        </w:r>
+        <w:r>
+          <w:rPr>
+            <w:noProof/>
+            <w:webHidden/>
+          </w:rPr>
+        </w:r>
+        <w:r>
+          <w:rPr>
+            <w:noProof/>
+            <w:webHidden/>
+          </w:rPr>
+          <w:fldChar w:fldCharType="separate"/>
+        </w:r>
+        <w:r>
+          <w:rPr>
+            <w:noProof/>
+            <w:webHidden/>
+          </w:rPr>
+          <w:t>8</w:t>
+        </w:r>
+        <w:r>
+          <w:rPr>
+            <w:noProof/>
+            <w:webHidden/>
+          </w:rPr>
+          <w:fldChar w:fldCharType="end"/>
+        </w:r>
+      </w:hyperlink>
+    </w:p>
+    <w:p>
+      <w:pPr>
+        <w:pStyle w:val="TDC3"/>
+        <w:rPr>
+          <w:rFonts w:asciiTheme="minorHAnsi" w:eastAsiaTheme="minorEastAsia" w:hAnsiTheme="minorHAnsi" w:cstheme="minorBidi"/>
+          <w:noProof/>
+          <w:kern w:val="2"/>
+          <w:sz w:val="24"/>
+          <w:szCs w:val="24"/>
+          <w:lang w:val="es-AR" w:eastAsia="es-AR"/>
+          <w14:ligatures w14:val="standardContextual"/>
+        </w:rPr>
+      </w:pPr>
+      <w:hyperlink w:anchor="_Toc183133041" w:history="1">
+        <w:r>
+          <w:rPr>
+            <w:rStyle w:val="Hipervnculo"/>
+            <w:noProof/>
+          </w:rPr>
+          <w:t>Mecanismos para la Gestión de configuración y Control de Cambios</w:t>
+        </w:r>
+        <w:r>
+          <w:rPr>
+            <w:noProof/>
+            <w:webHidden/>
+          </w:rPr>
+          <w:tab/>
+        </w:r>
+        <w:r>
+          <w:rPr>
+            <w:noProof/>
+            <w:webHidden/>
+          </w:rPr>
+          <w:fldChar w:fldCharType="begin"/>
+        </w:r>
+        <w:r>
+          <w:rPr>
+            <w:noProof/>
+            <w:webHidden/>
+          </w:rPr>
+          <w:instrText xml:space="preserve"> PAGEREF _Toc183133041 \h </w:instrText>
+        </w:r>
+        <w:r>
+          <w:rPr>
+            <w:noProof/>
+            <w:webHidden/>
+          </w:rPr>
+        </w:r>
+        <w:r>
+          <w:rPr>
+            <w:noProof/>
+            <w:webHidden/>
+          </w:rPr>
+          <w:fldChar w:fldCharType="separate"/>
+        </w:r>
+        <w:r>
+          <w:rPr>
+            <w:noProof/>
+            <w:webHidden/>
+          </w:rPr>
+          <w:t>8</w:t>
+        </w:r>
+        <w:r>
+          <w:rPr>
+            <w:noProof/>
+            <w:webHidden/>
+          </w:rPr>
+          <w:fldChar w:fldCharType="end"/>
+        </w:r>
+      </w:hyperlink>
+    </w:p>
+    <w:p>
+      <w:pPr>
+        <w:pStyle w:val="TDC3"/>
+        <w:rPr>
+          <w:rFonts w:asciiTheme="minorHAnsi" w:eastAsiaTheme="minorEastAsia" w:hAnsiTheme="minorHAnsi" w:cstheme="minorBidi"/>
+          <w:noProof/>
+          <w:kern w:val="2"/>
+          <w:sz w:val="24"/>
+          <w:szCs w:val="24"/>
+          <w:lang w:val="es-AR" w:eastAsia="es-AR"/>
+          <w14:ligatures w14:val="standardContextual"/>
+        </w:rPr>
+      </w:pPr>
+      <w:hyperlink w:anchor="_Toc183133042" w:history="1">
+        <w:r>
+          <w:rPr>
+            <w:rStyle w:val="Hipervnculo"/>
+            <w:noProof/>
+          </w:rPr>
+          <w:t>Mecanismos para Verificación</w:t>
+        </w:r>
+        <w:r>
+          <w:rPr>
+            <w:noProof/>
+            <w:webHidden/>
+          </w:rPr>
+          <w:tab/>
+        </w:r>
+        <w:r>
+          <w:rPr>
+            <w:noProof/>
+            <w:webHidden/>
+          </w:rPr>
+          <w:fldChar w:fldCharType="begin"/>
+        </w:r>
+        <w:r>
+          <w:rPr>
+            <w:noProof/>
+            <w:webHidden/>
+          </w:rPr>
+          <w:instrText xml:space="preserve"> PAGEREF _Toc183133042 \h </w:instrText>
+        </w:r>
+        <w:r>
+          <w:rPr>
+            <w:noProof/>
+            <w:webHidden/>
+          </w:rPr>
+        </w:r>
+        <w:r>
+          <w:rPr>
+            <w:noProof/>
+            <w:webHidden/>
+          </w:rPr>
+          <w:fldChar w:fldCharType="separate"/>
+        </w:r>
+        <w:r>
+          <w:rPr>
+            <w:noProof/>
+            <w:webHidden/>
+          </w:rPr>
+          <w:t>8</w:t>
+        </w:r>
+        <w:r>
+          <w:rPr>
+            <w:noProof/>
+            <w:webHidden/>
+          </w:rPr>
+          <w:fldChar w:fldCharType="end"/>
+        </w:r>
+      </w:hyperlink>
+    </w:p>
+    <w:p>
+      <w:pPr>
+        <w:pStyle w:val="TDC3"/>
+        <w:rPr>
+          <w:rFonts w:asciiTheme="minorHAnsi" w:eastAsiaTheme="minorEastAsia" w:hAnsiTheme="minorHAnsi" w:cstheme="minorBidi"/>
+          <w:noProof/>
+          <w:kern w:val="2"/>
+          <w:sz w:val="24"/>
+          <w:szCs w:val="24"/>
+          <w:lang w:val="es-AR" w:eastAsia="es-AR"/>
+          <w14:ligatures w14:val="standardContextual"/>
+        </w:rPr>
+      </w:pPr>
+      <w:hyperlink w:anchor="_Toc183133043" w:history="1">
+        <w:r>
+          <w:rPr>
+            <w:rStyle w:val="Hipervnculo"/>
+            <w:noProof/>
+          </w:rPr>
+          <w:t>Mecanismos para la Gestión de proyecto</w:t>
+        </w:r>
+        <w:r>
+          <w:rPr>
+            <w:noProof/>
+            <w:webHidden/>
+          </w:rPr>
+          <w:tab/>
+        </w:r>
+        <w:r>
+          <w:rPr>
+            <w:noProof/>
+            <w:webHidden/>
+          </w:rPr>
+          <w:fldChar w:fldCharType="begin"/>
+        </w:r>
+        <w:r>
+          <w:rPr>
+            <w:noProof/>
+            <w:webHidden/>
+          </w:rPr>
+          <w:instrText xml:space="preserve"> PAGEREF _Toc183133043 \h </w:instrText>
+        </w:r>
+        <w:r>
+          <w:rPr>
+            <w:noProof/>
+            <w:webHidden/>
+          </w:rPr>
+        </w:r>
+        <w:r>
+          <w:rPr>
+            <w:noProof/>
+            <w:webHidden/>
+          </w:rPr>
+          <w:fldChar w:fldCharType="separate"/>
+        </w:r>
+        <w:r>
+          <w:rPr>
+            <w:noProof/>
+            <w:webHidden/>
+          </w:rPr>
+          <w:t>8</w:t>
+        </w:r>
+        <w:r>
+          <w:rPr>
+            <w:noProof/>
+            <w:webHidden/>
+          </w:rPr>
+          <w:fldChar w:fldCharType="end"/>
+        </w:r>
+      </w:hyperlink>
+    </w:p>
+    <w:p>
+      <w:pPr>
+        <w:pStyle w:val="TDC2"/>
+        <w:rPr>
+          <w:rFonts w:asciiTheme="minorHAnsi" w:eastAsiaTheme="minorEastAsia" w:hAnsiTheme="minorHAnsi" w:cstheme="minorBidi"/>
+          <w:i w:val="0"/>
+          <w:iCs w:val="0"/>
+          <w:noProof/>
+          <w:kern w:val="2"/>
+          <w:sz w:val="24"/>
+          <w:szCs w:val="24"/>
+          <w:lang w:val="es-AR" w:eastAsia="es-AR"/>
+          <w14:ligatures w14:val="standardContextual"/>
+        </w:rPr>
+      </w:pPr>
+      <w:hyperlink w:anchor="_Toc183133044" w:history="1">
+        <w:r>
+          <w:rPr>
+            <w:rStyle w:val="Hipervnculo"/>
+            <w:noProof/>
+          </w:rPr>
+          <w:t>Recursos</w:t>
+        </w:r>
+        <w:r>
+          <w:rPr>
+            <w:noProof/>
+            <w:webHidden/>
+          </w:rPr>
+          <w:tab/>
+        </w:r>
+        <w:r>
+          <w:rPr>
+            <w:noProof/>
+            <w:webHidden/>
+          </w:rPr>
+          <w:fldChar w:fldCharType="begin"/>
+        </w:r>
+        <w:r>
+          <w:rPr>
+            <w:noProof/>
+            <w:webHidden/>
+          </w:rPr>
+          <w:instrText xml:space="preserve"> PAGEREF _Toc183133044 \h </w:instrText>
+        </w:r>
+        <w:r>
+          <w:rPr>
+            <w:noProof/>
+            <w:webHidden/>
+          </w:rPr>
+        </w:r>
+        <w:r>
+          <w:rPr>
+            <w:noProof/>
+            <w:webHidden/>
+          </w:rPr>
+          <w:fldChar w:fldCharType="separate"/>
+        </w:r>
+        <w:r>
+          <w:rPr>
+            <w:noProof/>
+            <w:webHidden/>
+          </w:rPr>
+          <w:t>9</w:t>
         </w:r>
         <w:r>
           <w:rPr>
@@ -1607,13 +2239,13 @@
           <w14:ligatures w14:val="standardContextual"/>
         </w:rPr>
       </w:pPr>
-      <w:hyperlink w:anchor="_Toc177133507" w:history="1">
+      <w:hyperlink w:anchor="_Toc183133045" w:history="1">
         <w:r>
           <w:rPr>
             <w:rStyle w:val="Hipervnculo"/>
             <w:noProof/>
           </w:rPr>
-          <w:t>Proceso de Gestión</w:t>
+          <w:t>Proceso técnico</w:t>
         </w:r>
         <w:r>
           <w:rPr>
@@ -1634,7 +2266,7 @@
             <w:noProof/>
             <w:webHidden/>
           </w:rPr>
-          <w:instrText xml:space="preserve"> PAGEREF _Toc177133507 \h </w:instrText>
+          <w:instrText xml:space="preserve"> PAGEREF _Toc183133045 \h </w:instrText>
         </w:r>
         <w:r>
           <w:rPr>
@@ -1654,7 +2286,7 @@
             <w:noProof/>
             <w:webHidden/>
           </w:rPr>
-          <w:t>7</w:t>
+          <w:t>9</w:t>
         </w:r>
         <w:r>
           <w:rPr>
@@ -1680,13 +2312,13 @@
           <w14:ligatures w14:val="standardContextual"/>
         </w:rPr>
       </w:pPr>
-      <w:hyperlink w:anchor="_Toc177133508" w:history="1">
+      <w:hyperlink w:anchor="_Toc183133046" w:history="1">
         <w:r>
           <w:rPr>
             <w:rStyle w:val="Hipervnculo"/>
             <w:noProof/>
           </w:rPr>
-          <w:t>Objetivos y Prioridades de Gestión</w:t>
+          <w:t>Procedimientos técnicos, herramientas y tecnologías</w:t>
         </w:r>
         <w:r>
           <w:rPr>
@@ -1707,7 +2339,7 @@
             <w:noProof/>
             <w:webHidden/>
           </w:rPr>
-          <w:instrText xml:space="preserve"> PAGEREF _Toc177133508 \h </w:instrText>
+          <w:instrText xml:space="preserve"> PAGEREF _Toc183133046 \h </w:instrText>
         </w:r>
         <w:r>
           <w:rPr>
@@ -1727,7 +2359,7 @@
             <w:noProof/>
             <w:webHidden/>
           </w:rPr>
-          <w:t>7</w:t>
+          <w:t>9</w:t>
         </w:r>
         <w:r>
           <w:rPr>
@@ -1753,13 +2385,14 @@
           <w14:ligatures w14:val="standardContextual"/>
         </w:rPr>
       </w:pPr>
-      <w:hyperlink w:anchor="_Toc177133509" w:history="1">
+      <w:hyperlink w:anchor="_Toc183133047" w:history="1">
         <w:r>
           <w:rPr>
             <w:rStyle w:val="Hipervnculo"/>
-            <w:noProof/>
-          </w:rPr>
-          <w:t>Condiciones asumidas, dependencias y restricciones</w:t>
+            <w:rFonts w:cs="Calibri"/>
+            <w:noProof/>
+          </w:rPr>
+          <w:t>Serán definidos en la siguiente versión.</w:t>
         </w:r>
         <w:r>
           <w:rPr>
@@ -1780,7 +2413,7 @@
             <w:noProof/>
             <w:webHidden/>
           </w:rPr>
-          <w:instrText xml:space="preserve"> PAGEREF _Toc177133509 \h </w:instrText>
+          <w:instrText xml:space="preserve"> PAGEREF _Toc183133047 \h </w:instrText>
         </w:r>
         <w:r>
           <w:rPr>
@@ -1800,7 +2433,7 @@
             <w:noProof/>
             <w:webHidden/>
           </w:rPr>
-          <w:t>8</w:t>
+          <w:t>9</w:t>
         </w:r>
         <w:r>
           <w:rPr>
@@ -1826,13 +2459,13 @@
           <w14:ligatures w14:val="standardContextual"/>
         </w:rPr>
       </w:pPr>
-      <w:hyperlink w:anchor="_Toc177133510" w:history="1">
+      <w:hyperlink w:anchor="_Toc183133048" w:history="1">
         <w:r>
           <w:rPr>
             <w:rStyle w:val="Hipervnculo"/>
             <w:noProof/>
           </w:rPr>
-          <w:t>Gestión de Riesgos</w:t>
+          <w:t>Documentación de software</w:t>
         </w:r>
         <w:r>
           <w:rPr>
@@ -1853,7 +2486,7 @@
             <w:noProof/>
             <w:webHidden/>
           </w:rPr>
-          <w:instrText xml:space="preserve"> PAGEREF _Toc177133510 \h </w:instrText>
+          <w:instrText xml:space="preserve"> PAGEREF _Toc183133048 \h </w:instrText>
         </w:r>
         <w:r>
           <w:rPr>
@@ -1873,7 +2506,7 @@
             <w:noProof/>
             <w:webHidden/>
           </w:rPr>
-          <w:t>8</w:t>
+          <w:t>9</w:t>
         </w:r>
         <w:r>
           <w:rPr>
@@ -1899,13 +2532,13 @@
           <w14:ligatures w14:val="standardContextual"/>
         </w:rPr>
       </w:pPr>
-      <w:hyperlink w:anchor="_Toc177133511" w:history="1">
+      <w:hyperlink w:anchor="_Toc183133049" w:history="1">
         <w:r>
           <w:rPr>
             <w:rStyle w:val="Hipervnculo"/>
             <w:noProof/>
           </w:rPr>
-          <w:t>Mecanismos de control y ajuste</w:t>
+          <w:t>Funciones de soporte</w:t>
         </w:r>
         <w:r>
           <w:rPr>
@@ -1926,7 +2559,7 @@
             <w:noProof/>
             <w:webHidden/>
           </w:rPr>
-          <w:instrText xml:space="preserve"> PAGEREF _Toc177133511 \h </w:instrText>
+          <w:instrText xml:space="preserve"> PAGEREF _Toc183133049 \h </w:instrText>
         </w:r>
         <w:r>
           <w:rPr>
@@ -1946,7 +2579,7 @@
             <w:noProof/>
             <w:webHidden/>
           </w:rPr>
-          <w:t>8</w:t>
+          <w:t>9</w:t>
         </w:r>
         <w:r>
           <w:rPr>
@@ -1959,9 +2592,11 @@
     </w:p>
     <w:p>
       <w:pPr>
-        <w:pStyle w:val="TDC3"/>
+        <w:pStyle w:val="TDC1"/>
         <w:rPr>
           <w:rFonts w:asciiTheme="minorHAnsi" w:eastAsiaTheme="minorEastAsia" w:hAnsiTheme="minorHAnsi" w:cstheme="minorBidi"/>
+          <w:b w:val="0"/>
+          <w:bCs w:val="0"/>
           <w:noProof/>
           <w:kern w:val="2"/>
           <w:sz w:val="24"/>
@@ -1970,13 +2605,13 @@
           <w14:ligatures w14:val="standardContextual"/>
         </w:rPr>
       </w:pPr>
-      <w:hyperlink w:anchor="_Toc177133512" w:history="1">
+      <w:hyperlink w:anchor="_Toc183133050" w:history="1">
         <w:r>
           <w:rPr>
             <w:rStyle w:val="Hipervnculo"/>
             <w:noProof/>
           </w:rPr>
-          <w:t>Mecanismos para la Gestión de calidad</w:t>
+          <w:t>Líneas de trabajo, distribución de recursos humanos y cronograma</w:t>
         </w:r>
         <w:r>
           <w:rPr>
@@ -1997,7 +2632,7 @@
             <w:noProof/>
             <w:webHidden/>
           </w:rPr>
-          <w:instrText xml:space="preserve"> PAGEREF _Toc177133512 \h </w:instrText>
+          <w:instrText xml:space="preserve"> PAGEREF _Toc183133050 \h </w:instrText>
         </w:r>
         <w:r>
           <w:rPr>
@@ -2017,220 +2652,7 @@
             <w:noProof/>
             <w:webHidden/>
           </w:rPr>
-          <w:t>8</w:t>
-        </w:r>
-        <w:r>
-          <w:rPr>
-            <w:noProof/>
-            <w:webHidden/>
-          </w:rPr>
-          <w:fldChar w:fldCharType="end"/>
-        </w:r>
-      </w:hyperlink>
-    </w:p>
-    <w:p>
-      <w:pPr>
-        <w:pStyle w:val="TDC3"/>
-        <w:rPr>
-          <w:rFonts w:asciiTheme="minorHAnsi" w:eastAsiaTheme="minorEastAsia" w:hAnsiTheme="minorHAnsi" w:cstheme="minorBidi"/>
-          <w:noProof/>
-          <w:kern w:val="2"/>
-          <w:sz w:val="24"/>
-          <w:szCs w:val="24"/>
-          <w:lang w:val="es-AR" w:eastAsia="es-AR"/>
-          <w14:ligatures w14:val="standardContextual"/>
-        </w:rPr>
-      </w:pPr>
-      <w:hyperlink w:anchor="_Toc177133513" w:history="1">
-        <w:r>
-          <w:rPr>
-            <w:rStyle w:val="Hipervnculo"/>
-            <w:noProof/>
-          </w:rPr>
-          <w:t>Mecanismos para la Gestión de configuración y Control de Cambios</w:t>
-        </w:r>
-        <w:r>
-          <w:rPr>
-            <w:noProof/>
-            <w:webHidden/>
-          </w:rPr>
-          <w:tab/>
-        </w:r>
-        <w:r>
-          <w:rPr>
-            <w:noProof/>
-            <w:webHidden/>
-          </w:rPr>
-          <w:fldChar w:fldCharType="begin"/>
-        </w:r>
-        <w:r>
-          <w:rPr>
-            <w:noProof/>
-            <w:webHidden/>
-          </w:rPr>
-          <w:instrText xml:space="preserve"> PAGEREF _Toc177133513 \h </w:instrText>
-        </w:r>
-        <w:r>
-          <w:rPr>
-            <w:noProof/>
-            <w:webHidden/>
-          </w:rPr>
-        </w:r>
-        <w:r>
-          <w:rPr>
-            <w:noProof/>
-            <w:webHidden/>
-          </w:rPr>
-          <w:fldChar w:fldCharType="separate"/>
-        </w:r>
-        <w:r>
-          <w:rPr>
-            <w:noProof/>
-            <w:webHidden/>
-          </w:rPr>
-          <w:t>8</w:t>
-        </w:r>
-        <w:r>
-          <w:rPr>
-            <w:noProof/>
-            <w:webHidden/>
-          </w:rPr>
-          <w:fldChar w:fldCharType="end"/>
-        </w:r>
-      </w:hyperlink>
-    </w:p>
-    <w:p>
-      <w:pPr>
-        <w:pStyle w:val="TDC3"/>
-        <w:rPr>
-          <w:rFonts w:asciiTheme="minorHAnsi" w:eastAsiaTheme="minorEastAsia" w:hAnsiTheme="minorHAnsi" w:cstheme="minorBidi"/>
-          <w:noProof/>
-          <w:kern w:val="2"/>
-          <w:sz w:val="24"/>
-          <w:szCs w:val="24"/>
-          <w:lang w:val="es-AR" w:eastAsia="es-AR"/>
-          <w14:ligatures w14:val="standardContextual"/>
-        </w:rPr>
-      </w:pPr>
-      <w:hyperlink w:anchor="_Toc177133514" w:history="1">
-        <w:r>
-          <w:rPr>
-            <w:rStyle w:val="Hipervnculo"/>
-            <w:noProof/>
-          </w:rPr>
-          <w:t>Mecanismos para Verificación</w:t>
-        </w:r>
-        <w:r>
-          <w:rPr>
-            <w:noProof/>
-            <w:webHidden/>
-          </w:rPr>
-          <w:tab/>
-        </w:r>
-        <w:r>
-          <w:rPr>
-            <w:noProof/>
-            <w:webHidden/>
-          </w:rPr>
-          <w:fldChar w:fldCharType="begin"/>
-        </w:r>
-        <w:r>
-          <w:rPr>
-            <w:noProof/>
-            <w:webHidden/>
-          </w:rPr>
-          <w:instrText xml:space="preserve"> PAGEREF _Toc177133514 \h </w:instrText>
-        </w:r>
-        <w:r>
-          <w:rPr>
-            <w:noProof/>
-            <w:webHidden/>
-          </w:rPr>
-        </w:r>
-        <w:r>
-          <w:rPr>
-            <w:noProof/>
-            <w:webHidden/>
-          </w:rPr>
-          <w:fldChar w:fldCharType="separate"/>
-        </w:r>
-        <w:r>
-          <w:rPr>
-            <w:noProof/>
-            <w:webHidden/>
-          </w:rPr>
-          <w:t>8</w:t>
-        </w:r>
-        <w:r>
-          <w:rPr>
-            <w:noProof/>
-            <w:webHidden/>
-          </w:rPr>
-          <w:fldChar w:fldCharType="end"/>
-        </w:r>
-      </w:hyperlink>
-    </w:p>
-    <w:p>
-      <w:pPr>
-        <w:pStyle w:val="TDC3"/>
-        <w:rPr>
-          <w:rFonts w:asciiTheme="minorHAnsi" w:eastAsiaTheme="minorEastAsia" w:hAnsiTheme="minorHAnsi" w:cstheme="minorBidi"/>
-          <w:noProof/>
-          <w:kern w:val="2"/>
-          <w:sz w:val="24"/>
-          <w:szCs w:val="24"/>
-          <w:lang w:val="es-AR" w:eastAsia="es-AR"/>
-          <w14:ligatures w14:val="standardContextual"/>
-        </w:rPr>
-      </w:pPr>
-      <w:hyperlink w:anchor="_Toc177133515" w:history="1">
-        <w:r>
-          <w:rPr>
-            <w:rStyle w:val="Hipervnculo"/>
-            <w:noProof/>
-          </w:rPr>
-          <w:t>Mecanismos para la Gestión de proyecto</w:t>
-        </w:r>
-        <w:r>
-          <w:rPr>
-            <w:noProof/>
-            <w:webHidden/>
-          </w:rPr>
-          <w:tab/>
-        </w:r>
-        <w:r>
-          <w:rPr>
-            <w:noProof/>
-            <w:webHidden/>
-          </w:rPr>
-          <w:fldChar w:fldCharType="begin"/>
-        </w:r>
-        <w:r>
-          <w:rPr>
-            <w:noProof/>
-            <w:webHidden/>
-          </w:rPr>
-          <w:instrText xml:space="preserve"> PAGEREF _Toc177133515 \h </w:instrText>
-        </w:r>
-        <w:r>
-          <w:rPr>
-            <w:noProof/>
-            <w:webHidden/>
-          </w:rPr>
-        </w:r>
-        <w:r>
-          <w:rPr>
-            <w:noProof/>
-            <w:webHidden/>
-          </w:rPr>
-          <w:fldChar w:fldCharType="separate"/>
-        </w:r>
-        <w:r>
-          <w:rPr>
-            <w:noProof/>
-            <w:webHidden/>
-          </w:rPr>
-          <w:t>8</w:t>
+          <w:t>10</w:t>
         </w:r>
         <w:r>
           <w:rPr>
@@ -2256,13 +2678,13 @@
           <w14:ligatures w14:val="standardContextual"/>
         </w:rPr>
       </w:pPr>
-      <w:hyperlink w:anchor="_Toc177133516" w:history="1">
+      <w:hyperlink w:anchor="_Toc183133051" w:history="1">
         <w:r>
           <w:rPr>
             <w:rStyle w:val="Hipervnculo"/>
             <w:noProof/>
           </w:rPr>
-          <w:t>Recursos</w:t>
+          <w:t>Líneas de trabajo</w:t>
         </w:r>
         <w:r>
           <w:rPr>
@@ -2283,7 +2705,7 @@
             <w:noProof/>
             <w:webHidden/>
           </w:rPr>
-          <w:instrText xml:space="preserve"> PAGEREF _Toc177133516 \h </w:instrText>
+          <w:instrText xml:space="preserve"> PAGEREF _Toc183133051 \h </w:instrText>
         </w:r>
         <w:r>
           <w:rPr>
@@ -2303,80 +2725,7 @@
             <w:noProof/>
             <w:webHidden/>
           </w:rPr>
-          <w:t>9</w:t>
-        </w:r>
-        <w:r>
-          <w:rPr>
-            <w:noProof/>
-            <w:webHidden/>
-          </w:rPr>
-          <w:fldChar w:fldCharType="end"/>
-        </w:r>
-      </w:hyperlink>
-    </w:p>
-    <w:p>
-      <w:pPr>
-        <w:pStyle w:val="TDC1"/>
-        <w:rPr>
-          <w:rFonts w:asciiTheme="minorHAnsi" w:eastAsiaTheme="minorEastAsia" w:hAnsiTheme="minorHAnsi" w:cstheme="minorBidi"/>
-          <w:b w:val="0"/>
-          <w:bCs w:val="0"/>
-          <w:noProof/>
-          <w:kern w:val="2"/>
-          <w:sz w:val="24"/>
-          <w:szCs w:val="24"/>
-          <w:lang w:val="es-AR" w:eastAsia="es-AR"/>
-          <w14:ligatures w14:val="standardContextual"/>
-        </w:rPr>
-      </w:pPr>
-      <w:hyperlink w:anchor="_Toc177133517" w:history="1">
-        <w:r>
-          <w:rPr>
-            <w:rStyle w:val="Hipervnculo"/>
-            <w:noProof/>
-          </w:rPr>
-          <w:t>Proceso técnico</w:t>
-        </w:r>
-        <w:r>
-          <w:rPr>
-            <w:noProof/>
-            <w:webHidden/>
-          </w:rPr>
-          <w:tab/>
-        </w:r>
-        <w:r>
-          <w:rPr>
-            <w:noProof/>
-            <w:webHidden/>
-          </w:rPr>
-          <w:fldChar w:fldCharType="begin"/>
-        </w:r>
-        <w:r>
-          <w:rPr>
-            <w:noProof/>
-            <w:webHidden/>
-          </w:rPr>
-          <w:instrText xml:space="preserve"> PAGEREF _Toc177133517 \h </w:instrText>
-        </w:r>
-        <w:r>
-          <w:rPr>
-            <w:noProof/>
-            <w:webHidden/>
-          </w:rPr>
-        </w:r>
-        <w:r>
-          <w:rPr>
-            <w:noProof/>
-            <w:webHidden/>
-          </w:rPr>
-          <w:fldChar w:fldCharType="separate"/>
-        </w:r>
-        <w:r>
-          <w:rPr>
-            <w:noProof/>
-            <w:webHidden/>
-          </w:rPr>
-          <w:t>9</w:t>
+          <w:t>10</w:t>
         </w:r>
         <w:r>
           <w:rPr>
@@ -2402,13 +2751,13 @@
           <w14:ligatures w14:val="standardContextual"/>
         </w:rPr>
       </w:pPr>
-      <w:hyperlink w:anchor="_Toc177133518" w:history="1">
+      <w:hyperlink w:anchor="_Toc183133052" w:history="1">
         <w:r>
           <w:rPr>
             <w:rStyle w:val="Hipervnculo"/>
             <w:noProof/>
           </w:rPr>
-          <w:t>Procedimientos técnicos, herramientas y tecnologías</w:t>
+          <w:t>Dependencias</w:t>
         </w:r>
         <w:r>
           <w:rPr>
@@ -2429,7 +2778,7 @@
             <w:noProof/>
             <w:webHidden/>
           </w:rPr>
-          <w:instrText xml:space="preserve"> PAGEREF _Toc177133518 \h </w:instrText>
+          <w:instrText xml:space="preserve"> PAGEREF _Toc183133052 \h </w:instrText>
         </w:r>
         <w:r>
           <w:rPr>
@@ -2449,7 +2798,7 @@
             <w:noProof/>
             <w:webHidden/>
           </w:rPr>
-          <w:t>9</w:t>
+          <w:t>10</w:t>
         </w:r>
         <w:r>
           <w:rPr>
@@ -2475,14 +2824,13 @@
           <w14:ligatures w14:val="standardContextual"/>
         </w:rPr>
       </w:pPr>
-      <w:hyperlink w:anchor="_Toc177133519" w:history="1">
+      <w:hyperlink w:anchor="_Toc183133053" w:history="1">
         <w:r>
           <w:rPr>
             <w:rStyle w:val="Hipervnculo"/>
-            <w:rFonts w:cs="Calibri"/>
-            <w:noProof/>
-          </w:rPr>
-          <w:t>Serán definidos en la siguiente versión.</w:t>
+            <w:noProof/>
+          </w:rPr>
+          <w:t>Distribución de Recursos Humanos</w:t>
         </w:r>
         <w:r>
           <w:rPr>
@@ -2503,7 +2851,7 @@
             <w:noProof/>
             <w:webHidden/>
           </w:rPr>
-          <w:instrText xml:space="preserve"> PAGEREF _Toc177133519 \h </w:instrText>
+          <w:instrText xml:space="preserve"> PAGEREF _Toc183133053 \h </w:instrText>
         </w:r>
         <w:r>
           <w:rPr>
@@ -2523,7 +2871,7 @@
             <w:noProof/>
             <w:webHidden/>
           </w:rPr>
-          <w:t>9</w:t>
+          <w:t>10</w:t>
         </w:r>
         <w:r>
           <w:rPr>
@@ -2549,13 +2897,13 @@
           <w14:ligatures w14:val="standardContextual"/>
         </w:rPr>
       </w:pPr>
-      <w:hyperlink w:anchor="_Toc177133520" w:history="1">
+      <w:hyperlink w:anchor="_Toc183133054" w:history="1">
         <w:r>
           <w:rPr>
             <w:rStyle w:val="Hipervnculo"/>
             <w:noProof/>
           </w:rPr>
-          <w:t>Documentación de software</w:t>
+          <w:t>Cronograma</w:t>
         </w:r>
         <w:r>
           <w:rPr>
@@ -2576,445 +2924,7 @@
             <w:noProof/>
             <w:webHidden/>
           </w:rPr>
-          <w:instrText xml:space="preserve"> PAGEREF _Toc177133520 \h </w:instrText>
-        </w:r>
-        <w:r>
-          <w:rPr>
-            <w:noProof/>
-            <w:webHidden/>
-          </w:rPr>
-        </w:r>
-        <w:r>
-          <w:rPr>
-            <w:noProof/>
-            <w:webHidden/>
-          </w:rPr>
-          <w:fldChar w:fldCharType="separate"/>
-        </w:r>
-        <w:r>
-          <w:rPr>
-            <w:noProof/>
-            <w:webHidden/>
-          </w:rPr>
-          <w:t>9</w:t>
-        </w:r>
-        <w:r>
-          <w:rPr>
-            <w:noProof/>
-            <w:webHidden/>
-          </w:rPr>
-          <w:fldChar w:fldCharType="end"/>
-        </w:r>
-      </w:hyperlink>
-    </w:p>
-    <w:p>
-      <w:pPr>
-        <w:pStyle w:val="TDC2"/>
-        <w:rPr>
-          <w:rFonts w:asciiTheme="minorHAnsi" w:eastAsiaTheme="minorEastAsia" w:hAnsiTheme="minorHAnsi" w:cstheme="minorBidi"/>
-          <w:i w:val="0"/>
-          <w:iCs w:val="0"/>
-          <w:noProof/>
-          <w:kern w:val="2"/>
-          <w:sz w:val="24"/>
-          <w:szCs w:val="24"/>
-          <w:lang w:val="es-AR" w:eastAsia="es-AR"/>
-          <w14:ligatures w14:val="standardContextual"/>
-        </w:rPr>
-      </w:pPr>
-      <w:hyperlink w:anchor="_Toc177133521" w:history="1">
-        <w:r>
-          <w:rPr>
-            <w:rStyle w:val="Hipervnculo"/>
-            <w:noProof/>
-          </w:rPr>
-          <w:t>Funciones de soporte</w:t>
-        </w:r>
-        <w:r>
-          <w:rPr>
-            <w:noProof/>
-            <w:webHidden/>
-          </w:rPr>
-          <w:tab/>
-        </w:r>
-        <w:r>
-          <w:rPr>
-            <w:noProof/>
-            <w:webHidden/>
-          </w:rPr>
-          <w:fldChar w:fldCharType="begin"/>
-        </w:r>
-        <w:r>
-          <w:rPr>
-            <w:noProof/>
-            <w:webHidden/>
-          </w:rPr>
-          <w:instrText xml:space="preserve"> PAGEREF _Toc177133521 \h </w:instrText>
-        </w:r>
-        <w:r>
-          <w:rPr>
-            <w:noProof/>
-            <w:webHidden/>
-          </w:rPr>
-        </w:r>
-        <w:r>
-          <w:rPr>
-            <w:noProof/>
-            <w:webHidden/>
-          </w:rPr>
-          <w:fldChar w:fldCharType="separate"/>
-        </w:r>
-        <w:r>
-          <w:rPr>
-            <w:noProof/>
-            <w:webHidden/>
-          </w:rPr>
-          <w:t>9</w:t>
-        </w:r>
-        <w:r>
-          <w:rPr>
-            <w:noProof/>
-            <w:webHidden/>
-          </w:rPr>
-          <w:fldChar w:fldCharType="end"/>
-        </w:r>
-      </w:hyperlink>
-    </w:p>
-    <w:p>
-      <w:pPr>
-        <w:pStyle w:val="TDC1"/>
-        <w:rPr>
-          <w:rFonts w:asciiTheme="minorHAnsi" w:eastAsiaTheme="minorEastAsia" w:hAnsiTheme="minorHAnsi" w:cstheme="minorBidi"/>
-          <w:b w:val="0"/>
-          <w:bCs w:val="0"/>
-          <w:noProof/>
-          <w:kern w:val="2"/>
-          <w:sz w:val="24"/>
-          <w:szCs w:val="24"/>
-          <w:lang w:val="es-AR" w:eastAsia="es-AR"/>
-          <w14:ligatures w14:val="standardContextual"/>
-        </w:rPr>
-      </w:pPr>
-      <w:hyperlink w:anchor="_Toc177133522" w:history="1">
-        <w:r>
-          <w:rPr>
-            <w:rStyle w:val="Hipervnculo"/>
-            <w:noProof/>
-          </w:rPr>
-          <w:t>Líneas de trabajo, distribución de recursos humanos y cronograma</w:t>
-        </w:r>
-        <w:r>
-          <w:rPr>
-            <w:noProof/>
-            <w:webHidden/>
-          </w:rPr>
-          <w:tab/>
-        </w:r>
-        <w:r>
-          <w:rPr>
-            <w:noProof/>
-            <w:webHidden/>
-          </w:rPr>
-          <w:fldChar w:fldCharType="begin"/>
-        </w:r>
-        <w:r>
-          <w:rPr>
-            <w:noProof/>
-            <w:webHidden/>
-          </w:rPr>
-          <w:instrText xml:space="preserve"> PAGEREF _Toc177133522 \h </w:instrText>
-        </w:r>
-        <w:r>
-          <w:rPr>
-            <w:noProof/>
-            <w:webHidden/>
-          </w:rPr>
-        </w:r>
-        <w:r>
-          <w:rPr>
-            <w:noProof/>
-            <w:webHidden/>
-          </w:rPr>
-          <w:fldChar w:fldCharType="separate"/>
-        </w:r>
-        <w:r>
-          <w:rPr>
-            <w:noProof/>
-            <w:webHidden/>
-          </w:rPr>
-          <w:t>10</w:t>
-        </w:r>
-        <w:r>
-          <w:rPr>
-            <w:noProof/>
-            <w:webHidden/>
-          </w:rPr>
-          <w:fldChar w:fldCharType="end"/>
-        </w:r>
-      </w:hyperlink>
-    </w:p>
-    <w:p>
-      <w:pPr>
-        <w:pStyle w:val="TDC2"/>
-        <w:rPr>
-          <w:rFonts w:asciiTheme="minorHAnsi" w:eastAsiaTheme="minorEastAsia" w:hAnsiTheme="minorHAnsi" w:cstheme="minorBidi"/>
-          <w:i w:val="0"/>
-          <w:iCs w:val="0"/>
-          <w:noProof/>
-          <w:kern w:val="2"/>
-          <w:sz w:val="24"/>
-          <w:szCs w:val="24"/>
-          <w:lang w:val="es-AR" w:eastAsia="es-AR"/>
-          <w14:ligatures w14:val="standardContextual"/>
-        </w:rPr>
-      </w:pPr>
-      <w:hyperlink w:anchor="_Toc177133523" w:history="1">
-        <w:r>
-          <w:rPr>
-            <w:rStyle w:val="Hipervnculo"/>
-            <w:noProof/>
-          </w:rPr>
-          <w:t>Líneas de trabajo</w:t>
-        </w:r>
-        <w:r>
-          <w:rPr>
-            <w:noProof/>
-            <w:webHidden/>
-          </w:rPr>
-          <w:tab/>
-        </w:r>
-        <w:r>
-          <w:rPr>
-            <w:noProof/>
-            <w:webHidden/>
-          </w:rPr>
-          <w:fldChar w:fldCharType="begin"/>
-        </w:r>
-        <w:r>
-          <w:rPr>
-            <w:noProof/>
-            <w:webHidden/>
-          </w:rPr>
-          <w:instrText xml:space="preserve"> PAGEREF _Toc177133523 \h </w:instrText>
-        </w:r>
-        <w:r>
-          <w:rPr>
-            <w:noProof/>
-            <w:webHidden/>
-          </w:rPr>
-        </w:r>
-        <w:r>
-          <w:rPr>
-            <w:noProof/>
-            <w:webHidden/>
-          </w:rPr>
-          <w:fldChar w:fldCharType="separate"/>
-        </w:r>
-        <w:r>
-          <w:rPr>
-            <w:noProof/>
-            <w:webHidden/>
-          </w:rPr>
-          <w:t>10</w:t>
-        </w:r>
-        <w:r>
-          <w:rPr>
-            <w:noProof/>
-            <w:webHidden/>
-          </w:rPr>
-          <w:fldChar w:fldCharType="end"/>
-        </w:r>
-      </w:hyperlink>
-    </w:p>
-    <w:p>
-      <w:pPr>
-        <w:pStyle w:val="TDC2"/>
-        <w:rPr>
-          <w:rFonts w:asciiTheme="minorHAnsi" w:eastAsiaTheme="minorEastAsia" w:hAnsiTheme="minorHAnsi" w:cstheme="minorBidi"/>
-          <w:i w:val="0"/>
-          <w:iCs w:val="0"/>
-          <w:noProof/>
-          <w:kern w:val="2"/>
-          <w:sz w:val="24"/>
-          <w:szCs w:val="24"/>
-          <w:lang w:val="es-AR" w:eastAsia="es-AR"/>
-          <w14:ligatures w14:val="standardContextual"/>
-        </w:rPr>
-      </w:pPr>
-      <w:hyperlink w:anchor="_Toc177133524" w:history="1">
-        <w:r>
-          <w:rPr>
-            <w:rStyle w:val="Hipervnculo"/>
-            <w:noProof/>
-          </w:rPr>
-          <w:t>Dependencias</w:t>
-        </w:r>
-        <w:r>
-          <w:rPr>
-            <w:noProof/>
-            <w:webHidden/>
-          </w:rPr>
-          <w:tab/>
-        </w:r>
-        <w:r>
-          <w:rPr>
-            <w:noProof/>
-            <w:webHidden/>
-          </w:rPr>
-          <w:fldChar w:fldCharType="begin"/>
-        </w:r>
-        <w:r>
-          <w:rPr>
-            <w:noProof/>
-            <w:webHidden/>
-          </w:rPr>
-          <w:instrText xml:space="preserve"> PAGEREF _Toc177133524 \h </w:instrText>
-        </w:r>
-        <w:r>
-          <w:rPr>
-            <w:noProof/>
-            <w:webHidden/>
-          </w:rPr>
-        </w:r>
-        <w:r>
-          <w:rPr>
-            <w:noProof/>
-            <w:webHidden/>
-          </w:rPr>
-          <w:fldChar w:fldCharType="separate"/>
-        </w:r>
-        <w:r>
-          <w:rPr>
-            <w:noProof/>
-            <w:webHidden/>
-          </w:rPr>
-          <w:t>10</w:t>
-        </w:r>
-        <w:r>
-          <w:rPr>
-            <w:noProof/>
-            <w:webHidden/>
-          </w:rPr>
-          <w:fldChar w:fldCharType="end"/>
-        </w:r>
-      </w:hyperlink>
-    </w:p>
-    <w:p>
-      <w:pPr>
-        <w:pStyle w:val="TDC2"/>
-        <w:rPr>
-          <w:rFonts w:asciiTheme="minorHAnsi" w:eastAsiaTheme="minorEastAsia" w:hAnsiTheme="minorHAnsi" w:cstheme="minorBidi"/>
-          <w:i w:val="0"/>
-          <w:iCs w:val="0"/>
-          <w:noProof/>
-          <w:kern w:val="2"/>
-          <w:sz w:val="24"/>
-          <w:szCs w:val="24"/>
-          <w:lang w:val="es-AR" w:eastAsia="es-AR"/>
-          <w14:ligatures w14:val="standardContextual"/>
-        </w:rPr>
-      </w:pPr>
-      <w:hyperlink w:anchor="_Toc177133525" w:history="1">
-        <w:r>
-          <w:rPr>
-            <w:rStyle w:val="Hipervnculo"/>
-            <w:noProof/>
-          </w:rPr>
-          <w:t>Distribución de Recursos Humanos</w:t>
-        </w:r>
-        <w:r>
-          <w:rPr>
-            <w:noProof/>
-            <w:webHidden/>
-          </w:rPr>
-          <w:tab/>
-        </w:r>
-        <w:r>
-          <w:rPr>
-            <w:noProof/>
-            <w:webHidden/>
-          </w:rPr>
-          <w:fldChar w:fldCharType="begin"/>
-        </w:r>
-        <w:r>
-          <w:rPr>
-            <w:noProof/>
-            <w:webHidden/>
-          </w:rPr>
-          <w:instrText xml:space="preserve"> PAGEREF _Toc177133525 \h </w:instrText>
-        </w:r>
-        <w:r>
-          <w:rPr>
-            <w:noProof/>
-            <w:webHidden/>
-          </w:rPr>
-        </w:r>
-        <w:r>
-          <w:rPr>
-            <w:noProof/>
-            <w:webHidden/>
-          </w:rPr>
-          <w:fldChar w:fldCharType="separate"/>
-        </w:r>
-        <w:r>
-          <w:rPr>
-            <w:noProof/>
-            <w:webHidden/>
-          </w:rPr>
-          <w:t>10</w:t>
-        </w:r>
-        <w:r>
-          <w:rPr>
-            <w:noProof/>
-            <w:webHidden/>
-          </w:rPr>
-          <w:fldChar w:fldCharType="end"/>
-        </w:r>
-      </w:hyperlink>
-    </w:p>
-    <w:p>
-      <w:pPr>
-        <w:pStyle w:val="TDC2"/>
-        <w:rPr>
-          <w:rFonts w:asciiTheme="minorHAnsi" w:eastAsiaTheme="minorEastAsia" w:hAnsiTheme="minorHAnsi" w:cstheme="minorBidi"/>
-          <w:i w:val="0"/>
-          <w:iCs w:val="0"/>
-          <w:noProof/>
-          <w:kern w:val="2"/>
-          <w:sz w:val="24"/>
-          <w:szCs w:val="24"/>
-          <w:lang w:val="es-AR" w:eastAsia="es-AR"/>
-          <w14:ligatures w14:val="standardContextual"/>
-        </w:rPr>
-      </w:pPr>
-      <w:hyperlink w:anchor="_Toc177133526" w:history="1">
-        <w:r>
-          <w:rPr>
-            <w:rStyle w:val="Hipervnculo"/>
-            <w:noProof/>
-          </w:rPr>
-          <w:t>Cronograma</w:t>
-        </w:r>
-        <w:r>
-          <w:rPr>
-            <w:noProof/>
-            <w:webHidden/>
-          </w:rPr>
-          <w:tab/>
-        </w:r>
-        <w:r>
-          <w:rPr>
-            <w:noProof/>
-            <w:webHidden/>
-          </w:rPr>
-          <w:fldChar w:fldCharType="begin"/>
-        </w:r>
-        <w:r>
-          <w:rPr>
-            <w:noProof/>
-            <w:webHidden/>
-          </w:rPr>
-          <w:instrText xml:space="preserve"> PAGEREF _Toc177133526 \h </w:instrText>
+          <w:instrText xml:space="preserve"> PAGEREF _Toc183133054 \h </w:instrText>
         </w:r>
         <w:r>
           <w:rPr>
@@ -3133,7 +3043,7 @@
         <w:pStyle w:val="PSI-Ttulo1"/>
       </w:pPr>
       <w:bookmarkStart w:id="0" w:name="_Toc16490043"/>
-      <w:bookmarkStart w:id="1" w:name="_Toc177133497"/>
+      <w:bookmarkStart w:id="1" w:name="_Toc183133026"/>
       <w:r>
         <w:t>Introducción</w:t>
       </w:r>
@@ -3150,7 +3060,7 @@
         <w:pStyle w:val="PSI-Ttulo2"/>
       </w:pPr>
       <w:bookmarkStart w:id="2" w:name="_Toc16490044"/>
-      <w:bookmarkStart w:id="3" w:name="_Toc177133498"/>
+      <w:bookmarkStart w:id="3" w:name="_Toc183133027"/>
       <w:r>
         <w:t>Alcance del Proyecto</w:t>
       </w:r>
@@ -3159,43 +3069,26 @@
     </w:p>
     <w:p>
       <w:pPr>
+        <w:rPr>
+          <w:b/>
+          <w:bCs/>
+        </w:rPr>
+      </w:pPr>
+      <w:bookmarkStart w:id="4" w:name="_Toc16490045"/>
+      <w:r>
+        <w:t>El alcance del proyecto se definirá en los documentos ESP_REQ y MDL_CU. El proyecto va a implementar y desarrollar aquellos requerimientos y casos de usos que se definan en dichos documentos.</w:t>
+      </w:r>
+    </w:p>
+    <w:p>
+      <w:pPr>
         <w:pStyle w:val="PSI-Ttulo2"/>
-        <w:rPr>
-          <w:rFonts w:ascii="Calibri" w:eastAsia="Calibri" w:hAnsi="Calibri" w:cs="Calibri"/>
-          <w:b w:val="0"/>
-          <w:bCs w:val="0"/>
-          <w:iCs/>
-          <w:color w:val="auto"/>
-          <w:sz w:val="22"/>
-          <w:szCs w:val="22"/>
-        </w:rPr>
-      </w:pPr>
-      <w:bookmarkStart w:id="4" w:name="_Toc177133499"/>
-      <w:bookmarkStart w:id="5" w:name="_Toc16490045"/>
-      <w:r>
-        <w:rPr>
-          <w:rFonts w:ascii="Calibri" w:eastAsia="Calibri" w:hAnsi="Calibri" w:cs="Calibri"/>
-          <w:b w:val="0"/>
-          <w:bCs w:val="0"/>
-          <w:iCs/>
-          <w:color w:val="auto"/>
-          <w:sz w:val="22"/>
-          <w:szCs w:val="22"/>
-        </w:rPr>
-        <w:t>El alcance del proyecto se definirá en los documentos ESP_REQ y MDL_CU. El proyecto va a implementar y desarrollar aquellos requerimientos y casos de usos que se definan en dichos documentos.</w:t>
+      </w:pPr>
+      <w:bookmarkStart w:id="5" w:name="_Toc183133028"/>
+      <w:r>
+        <w:t>Entregables del Proyecto</w:t>
       </w:r>
       <w:bookmarkEnd w:id="4"/>
-    </w:p>
-    <w:p>
-      <w:pPr>
-        <w:pStyle w:val="PSI-Ttulo2"/>
-      </w:pPr>
-      <w:bookmarkStart w:id="6" w:name="_Toc177133500"/>
-      <w:r>
-        <w:t>Entregables del Proyecto</w:t>
-      </w:r>
       <w:bookmarkEnd w:id="5"/>
-      <w:bookmarkEnd w:id="6"/>
     </w:p>
     <w:p>
       <w:r>
@@ -4129,56 +4022,56 @@
       <w:pPr>
         <w:pStyle w:val="PSI-Ttulo2"/>
       </w:pPr>
-      <w:bookmarkStart w:id="7" w:name="_Toc16490046"/>
-      <w:bookmarkStart w:id="8" w:name="_Toc177133501"/>
+      <w:bookmarkStart w:id="6" w:name="_Toc16490046"/>
+      <w:bookmarkStart w:id="7" w:name="_Toc183133029"/>
       <w:r>
         <w:t>Estrategia de evolución del Plan</w:t>
       </w:r>
+      <w:bookmarkEnd w:id="6"/>
       <w:bookmarkEnd w:id="7"/>
+    </w:p>
+    <w:p>
+      <w:r>
+        <w:t xml:space="preserve">El plan de proyecto será revisado al inicio de cada fase por el líder del proyecto. </w:t>
+      </w:r>
+    </w:p>
+    <w:p>
+      <w:r>
+        <w:t>Los cambios</w:t>
+      </w:r>
+      <w:r>
+        <w:t xml:space="preserve"> al plan</w:t>
+      </w:r>
+      <w:r>
+        <w:t xml:space="preserve"> serán realizados de acuerdo a las necesidades del proyecto, y evaluados y </w:t>
+      </w:r>
+      <w:r>
+        <w:t>aprobados por todos los desarrolladores involucrados en el proyecto.</w:t>
+      </w:r>
+      <w:r>
+        <w:t xml:space="preserve"> Estos serán discutidos durante reuniones presenciales o vía </w:t>
+      </w:r>
+      <w:r>
+        <w:t>D</w:t>
+      </w:r>
+      <w:r>
+        <w:t>iscord. En el caso de que alguno de los desarrolladores no pueda participar de estas reuniones</w:t>
+      </w:r>
+      <w:r>
+        <w:t>, se le notificara sobre los cambios realizados a través del grupo de WhatsApp del equipo de desarrollo.</w:t>
+      </w:r>
+    </w:p>
+    <w:p>
+      <w:pPr>
+        <w:pStyle w:val="PSI-Ttulo1"/>
+      </w:pPr>
+      <w:bookmarkStart w:id="8" w:name="_Toc16490047"/>
+      <w:bookmarkStart w:id="9" w:name="_Toc183133030"/>
+      <w:r>
+        <w:t>Organización del Proyecto</w:t>
+      </w:r>
       <w:bookmarkEnd w:id="8"/>
-    </w:p>
-    <w:p>
-      <w:r>
-        <w:t xml:space="preserve">El plan de proyecto será revisado al inicio de cada fase por el líder del proyecto. </w:t>
-      </w:r>
-    </w:p>
-    <w:p>
-      <w:r>
-        <w:t>Los cambios</w:t>
-      </w:r>
-      <w:r>
-        <w:t xml:space="preserve"> al plan</w:t>
-      </w:r>
-      <w:r>
-        <w:t xml:space="preserve"> serán realizados de acuerdo a las necesidades del proyecto, y evaluados y </w:t>
-      </w:r>
-      <w:r>
-        <w:t>aprobados por todos los desarrolladores involucrados en el proyecto.</w:t>
-      </w:r>
-      <w:r>
-        <w:t xml:space="preserve"> Estos serán discutidos durante reuniones presenciales o vía </w:t>
-      </w:r>
-      <w:r>
-        <w:t>D</w:t>
-      </w:r>
-      <w:r>
-        <w:t>iscord. En el caso de que alguno de los desarrolladores no pueda participar de estas reuniones</w:t>
-      </w:r>
-      <w:r>
-        <w:t>, se le notificara sobre los cambios realizados a través del grupo de WhatsApp del equipo de desarrollo.</w:t>
-      </w:r>
-    </w:p>
-    <w:p>
-      <w:pPr>
-        <w:pStyle w:val="PSI-Ttulo1"/>
-      </w:pPr>
-      <w:bookmarkStart w:id="9" w:name="_Toc16490047"/>
-      <w:bookmarkStart w:id="10" w:name="_Toc177133502"/>
-      <w:r>
-        <w:t>Organización del Proyecto</w:t>
-      </w:r>
       <w:bookmarkEnd w:id="9"/>
-      <w:bookmarkEnd w:id="10"/>
     </w:p>
     <w:p>
       <w:r>
@@ -4189,34 +4082,34 @@
       <w:pPr>
         <w:pStyle w:val="PSI-Ttulo2"/>
       </w:pPr>
-      <w:bookmarkStart w:id="11" w:name="_Toc16490048"/>
-      <w:bookmarkStart w:id="12" w:name="_Toc177133503"/>
+      <w:bookmarkStart w:id="10" w:name="_Toc16490048"/>
+      <w:bookmarkStart w:id="11" w:name="_Toc183133031"/>
       <w:r>
         <w:lastRenderedPageBreak/>
         <w:t>Modelo de Proceso</w:t>
       </w:r>
+      <w:bookmarkEnd w:id="10"/>
       <w:bookmarkEnd w:id="11"/>
+    </w:p>
+    <w:p>
+      <w:pPr>
+        <w:pStyle w:val="PSI-Comentario"/>
+      </w:pPr>
+      <w:r>
+        <w:t xml:space="preserve">El modelo de proceso que seguirá T-Code es el PSI el cual es un modelo iterativo e incremental. </w:t>
+      </w:r>
+    </w:p>
+    <w:p>
+      <w:pPr>
+        <w:pStyle w:val="PSI-Ttulo2"/>
+      </w:pPr>
+      <w:bookmarkStart w:id="12" w:name="_Toc16490049"/>
+      <w:bookmarkStart w:id="13" w:name="_Toc183133032"/>
+      <w:r>
+        <w:t>Estructura Organizacional</w:t>
+      </w:r>
       <w:bookmarkEnd w:id="12"/>
-    </w:p>
-    <w:p>
-      <w:pPr>
-        <w:pStyle w:val="PSI-Comentario"/>
-      </w:pPr>
-      <w:r>
-        <w:t xml:space="preserve">El modelo de proceso que seguirá T-Code es el PSI el cual es un modelo iterativo e incremental. </w:t>
-      </w:r>
-    </w:p>
-    <w:p>
-      <w:pPr>
-        <w:pStyle w:val="PSI-Ttulo2"/>
-      </w:pPr>
-      <w:bookmarkStart w:id="13" w:name="_Toc16490049"/>
-      <w:bookmarkStart w:id="14" w:name="_Toc177133504"/>
-      <w:r>
-        <w:t>Estructura Organizacional</w:t>
-      </w:r>
       <w:bookmarkEnd w:id="13"/>
-      <w:bookmarkEnd w:id="14"/>
     </w:p>
     <w:p>
       <w:r>
@@ -4686,13 +4579,13 @@
       <w:pPr>
         <w:pStyle w:val="PSI-Ttulo2"/>
       </w:pPr>
-      <w:bookmarkStart w:id="15" w:name="_Toc16490050"/>
-      <w:bookmarkStart w:id="16" w:name="_Toc177133505"/>
+      <w:bookmarkStart w:id="14" w:name="_Toc16490050"/>
+      <w:bookmarkStart w:id="15" w:name="_Toc183133033"/>
       <w:r>
         <w:t>Interfaces e Interacciones</w:t>
       </w:r>
+      <w:bookmarkEnd w:id="14"/>
       <w:bookmarkEnd w:id="15"/>
-      <w:bookmarkEnd w:id="16"/>
     </w:p>
     <w:p>
       <w:pPr>
@@ -4955,13 +4848,13 @@
       <w:pPr>
         <w:pStyle w:val="PSI-Ttulo2"/>
       </w:pPr>
-      <w:bookmarkStart w:id="17" w:name="_Toc16490051"/>
-      <w:bookmarkStart w:id="18" w:name="_Toc177133506"/>
+      <w:bookmarkStart w:id="16" w:name="_Toc16490051"/>
+      <w:bookmarkStart w:id="17" w:name="_Toc183133034"/>
       <w:r>
         <w:t>Responsables</w:t>
       </w:r>
+      <w:bookmarkEnd w:id="16"/>
       <w:bookmarkEnd w:id="17"/>
-      <w:bookmarkEnd w:id="18"/>
     </w:p>
     <w:p>
       <w:r>
@@ -5425,30 +5318,30 @@
       <w:pPr>
         <w:pStyle w:val="PSI-Ttulo1"/>
       </w:pPr>
-      <w:bookmarkStart w:id="19" w:name="_Toc16490052"/>
+      <w:bookmarkStart w:id="18" w:name="_Toc16490052"/>
     </w:p>
     <w:p>
       <w:pPr>
         <w:pStyle w:val="PSI-Ttulo1"/>
       </w:pPr>
-      <w:bookmarkStart w:id="20" w:name="_Toc177133507"/>
+      <w:bookmarkStart w:id="19" w:name="_Toc183133035"/>
       <w:r>
         <w:t>Proceso de Gestión</w:t>
       </w:r>
+      <w:bookmarkEnd w:id="18"/>
       <w:bookmarkEnd w:id="19"/>
+    </w:p>
+    <w:p>
+      <w:pPr>
+        <w:pStyle w:val="PSI-Ttulo2"/>
+      </w:pPr>
+      <w:bookmarkStart w:id="20" w:name="_Toc16490053"/>
+      <w:bookmarkStart w:id="21" w:name="_Toc183133036"/>
+      <w:r>
+        <w:t>Objetivos y Prioridades de Gestión</w:t>
+      </w:r>
       <w:bookmarkEnd w:id="20"/>
-    </w:p>
-    <w:p>
-      <w:pPr>
-        <w:pStyle w:val="PSI-Ttulo2"/>
-      </w:pPr>
-      <w:bookmarkStart w:id="21" w:name="_Toc16490053"/>
-      <w:bookmarkStart w:id="22" w:name="_Toc177133508"/>
-      <w:r>
-        <w:t>Objetivos y Prioridades de Gestión</w:t>
-      </w:r>
       <w:bookmarkEnd w:id="21"/>
-      <w:bookmarkEnd w:id="22"/>
     </w:p>
     <w:p>
       <w:pPr>
@@ -5596,36 +5489,36 @@
       <w:pPr>
         <w:pStyle w:val="PSI-Ttulo2"/>
       </w:pPr>
-      <w:bookmarkStart w:id="23" w:name="_Toc16490054"/>
+      <w:bookmarkStart w:id="22" w:name="_Toc16490054"/>
       <w:r>
         <w:br/>
       </w:r>
-      <w:bookmarkStart w:id="24" w:name="_Toc177133509"/>
+      <w:bookmarkStart w:id="23" w:name="_Toc183133037"/>
       <w:r>
         <w:t>Condiciones asumidas, dependencias y restricciones</w:t>
       </w:r>
+      <w:bookmarkEnd w:id="22"/>
       <w:bookmarkEnd w:id="23"/>
+    </w:p>
+    <w:p>
+      <w:pPr>
+        <w:pStyle w:val="PSI-Comentario"/>
+      </w:pPr>
+      <w:r>
+        <w:t>Este punto no ha sido definido aún.</w:t>
+      </w:r>
+    </w:p>
+    <w:p>
+      <w:pPr>
+        <w:pStyle w:val="PSI-Ttulo2"/>
+      </w:pPr>
+      <w:bookmarkStart w:id="24" w:name="_Toc16490055"/>
+      <w:bookmarkStart w:id="25" w:name="_Toc183133038"/>
+      <w:r>
+        <w:t>Gestión de Riesgos</w:t>
+      </w:r>
       <w:bookmarkEnd w:id="24"/>
-    </w:p>
-    <w:p>
-      <w:pPr>
-        <w:pStyle w:val="PSI-Comentario"/>
-      </w:pPr>
-      <w:r>
-        <w:t>Este punto no ha sido definido aún.</w:t>
-      </w:r>
-    </w:p>
-    <w:p>
-      <w:pPr>
-        <w:pStyle w:val="PSI-Ttulo2"/>
-      </w:pPr>
-      <w:bookmarkStart w:id="25" w:name="_Toc16490055"/>
-      <w:bookmarkStart w:id="26" w:name="_Toc177133510"/>
-      <w:r>
-        <w:t>Gestión de Riesgos</w:t>
-      </w:r>
       <w:bookmarkEnd w:id="25"/>
-      <w:bookmarkEnd w:id="26"/>
     </w:p>
     <w:p>
       <w:pPr>
@@ -5661,30 +5554,50 @@
       <w:pPr>
         <w:pStyle w:val="PSI-Ttulo2"/>
       </w:pPr>
-      <w:bookmarkStart w:id="27" w:name="_Toc16490056"/>
-      <w:bookmarkStart w:id="28" w:name="_Toc177133511"/>
+      <w:bookmarkStart w:id="26" w:name="_Toc16490056"/>
+      <w:bookmarkStart w:id="27" w:name="_Toc183133039"/>
       <w:r>
         <w:t>Mecanismos de control y ajuste</w:t>
       </w:r>
+      <w:bookmarkEnd w:id="26"/>
       <w:bookmarkEnd w:id="27"/>
+    </w:p>
+    <w:p>
+      <w:r>
+        <w:t>No se han definido aún.</w:t>
+      </w:r>
+    </w:p>
+    <w:p>
+      <w:pPr>
+        <w:pStyle w:val="PSI-Ttulo3"/>
+      </w:pPr>
+      <w:bookmarkStart w:id="28" w:name="_Toc16490057"/>
+      <w:bookmarkStart w:id="29" w:name="_Toc183133040"/>
+      <w:r>
+        <w:t>Mecanismos para la Gestión de calidad</w:t>
+      </w:r>
       <w:bookmarkEnd w:id="28"/>
-    </w:p>
-    <w:p>
-      <w:r>
-        <w:t>No se han definido aún.</w:t>
+      <w:bookmarkEnd w:id="29"/>
+    </w:p>
+    <w:p>
+      <w:pPr>
+        <w:pStyle w:val="PSI-Comentario"/>
+      </w:pPr>
+      <w:r>
+        <w:t>Ver documento PL_SQA.</w:t>
       </w:r>
     </w:p>
     <w:p>
       <w:pPr>
         <w:pStyle w:val="PSI-Ttulo3"/>
       </w:pPr>
-      <w:bookmarkStart w:id="29" w:name="_Toc16490057"/>
-      <w:bookmarkStart w:id="30" w:name="_Toc177133512"/>
-      <w:r>
-        <w:t>Mecanismos para la Gestión de calidad</w:t>
-      </w:r>
-      <w:bookmarkEnd w:id="29"/>
+      <w:bookmarkStart w:id="30" w:name="_Toc16490058"/>
+      <w:bookmarkStart w:id="31" w:name="_Toc183133041"/>
+      <w:r>
+        <w:t>Mecanismos para la Gestión de configuración y Control de Cambios</w:t>
+      </w:r>
       <w:bookmarkEnd w:id="30"/>
+      <w:bookmarkEnd w:id="31"/>
     </w:p>
     <w:p>
       <w:pPr>
@@ -5698,53 +5611,33 @@
       <w:pPr>
         <w:pStyle w:val="PSI-Ttulo3"/>
       </w:pPr>
-      <w:bookmarkStart w:id="31" w:name="_Toc16490058"/>
-      <w:bookmarkStart w:id="32" w:name="_Toc177133513"/>
-      <w:r>
-        <w:t>Mecanismos para la Gestión de configuración y Control de Cambios</w:t>
-      </w:r>
-      <w:bookmarkEnd w:id="31"/>
+      <w:bookmarkStart w:id="32" w:name="_Toc16490059"/>
+      <w:bookmarkStart w:id="33" w:name="_Toc183133042"/>
+      <w:r>
+        <w:t>Mecanismos para Verificación</w:t>
+      </w:r>
       <w:bookmarkEnd w:id="32"/>
+      <w:bookmarkEnd w:id="33"/>
     </w:p>
     <w:p>
       <w:pPr>
         <w:pStyle w:val="PSI-Comentario"/>
       </w:pPr>
       <w:r>
-        <w:t>Ver documento PL_SQA.</w:t>
+        <w:t xml:space="preserve">Ver documento PL_PRU. </w:t>
       </w:r>
     </w:p>
     <w:p>
       <w:pPr>
         <w:pStyle w:val="PSI-Ttulo3"/>
       </w:pPr>
-      <w:bookmarkStart w:id="33" w:name="_Toc16490059"/>
-      <w:bookmarkStart w:id="34" w:name="_Toc177133514"/>
-      <w:r>
-        <w:t>Mecanismos para Verificación</w:t>
-      </w:r>
-      <w:bookmarkEnd w:id="33"/>
+      <w:bookmarkStart w:id="34" w:name="_Toc16490060"/>
+      <w:bookmarkStart w:id="35" w:name="_Toc183133043"/>
+      <w:r>
+        <w:t>Mecanismos para la Gestión de proyecto</w:t>
+      </w:r>
       <w:bookmarkEnd w:id="34"/>
-    </w:p>
-    <w:p>
-      <w:pPr>
-        <w:pStyle w:val="PSI-Comentario"/>
-      </w:pPr>
-      <w:r>
-        <w:t xml:space="preserve">Ver documento PL_PRU. </w:t>
-      </w:r>
-    </w:p>
-    <w:p>
-      <w:pPr>
-        <w:pStyle w:val="PSI-Ttulo3"/>
-      </w:pPr>
-      <w:bookmarkStart w:id="35" w:name="_Toc16490060"/>
-      <w:bookmarkStart w:id="36" w:name="_Toc177133515"/>
-      <w:r>
-        <w:t>Mecanismos para la Gestión de proyecto</w:t>
-      </w:r>
       <w:bookmarkEnd w:id="35"/>
-      <w:bookmarkEnd w:id="36"/>
     </w:p>
     <w:p>
       <w:pPr>
@@ -5767,14 +5660,14 @@
       <w:pPr>
         <w:pStyle w:val="PSI-Ttulo2"/>
       </w:pPr>
-      <w:bookmarkStart w:id="37" w:name="_Toc16490061"/>
-      <w:bookmarkStart w:id="38" w:name="_Toc177133516"/>
+      <w:bookmarkStart w:id="36" w:name="_Toc16490061"/>
+      <w:bookmarkStart w:id="37" w:name="_Toc183133044"/>
       <w:r>
         <w:lastRenderedPageBreak/>
         <w:t>Recursos</w:t>
       </w:r>
+      <w:bookmarkEnd w:id="36"/>
       <w:bookmarkEnd w:id="37"/>
-      <w:bookmarkEnd w:id="38"/>
     </w:p>
     <w:p>
       <w:r>
@@ -6158,7 +6051,7 @@
       </w:tr>
     </w:tbl>
     <w:p>
-      <w:bookmarkStart w:id="39" w:name="_Toc16490062"/>
+      <w:bookmarkStart w:id="38" w:name="_Toc16490062"/>
       <w:r>
         <w:t>AC hace referencia a Agustín Collareda, CH hace referencia a Cintia Herna</w:t>
       </w:r>
@@ -6173,29 +6066,29 @@
       <w:pPr>
         <w:pStyle w:val="PSI-Ttulo1"/>
       </w:pPr>
-      <w:bookmarkStart w:id="40" w:name="_Toc177133517"/>
+      <w:bookmarkStart w:id="39" w:name="_Toc183133045"/>
       <w:r>
         <w:t>Proceso técnico</w:t>
       </w:r>
+      <w:bookmarkEnd w:id="38"/>
       <w:bookmarkEnd w:id="39"/>
+    </w:p>
+    <w:p>
+      <w:r>
+        <w:t>Se debe especificar la metodología que se seguirá para la realización de la documentación del proyecto, así como los Planes de calidad, Configuración y Verificación y Validación.</w:t>
+      </w:r>
+    </w:p>
+    <w:p>
+      <w:pPr>
+        <w:pStyle w:val="PSI-Ttulo2"/>
+      </w:pPr>
+      <w:bookmarkStart w:id="40" w:name="_Toc16490063"/>
+      <w:bookmarkStart w:id="41" w:name="_Toc183133046"/>
+      <w:r>
+        <w:t>Procedimientos técnicos, herramientas y tecnologías</w:t>
+      </w:r>
       <w:bookmarkEnd w:id="40"/>
-    </w:p>
-    <w:p>
-      <w:r>
-        <w:t>Se debe especificar la metodología que se seguirá para la realización de la documentación del proyecto, así como los Planes de calidad, Configuración y Verificación y Validación.</w:t>
-      </w:r>
-    </w:p>
-    <w:p>
-      <w:pPr>
-        <w:pStyle w:val="PSI-Ttulo2"/>
-      </w:pPr>
-      <w:bookmarkStart w:id="41" w:name="_Toc16490063"/>
-      <w:bookmarkStart w:id="42" w:name="_Toc177133518"/>
-      <w:r>
-        <w:t>Procedimientos técnicos, herramientas y tecnologías</w:t>
-      </w:r>
       <w:bookmarkEnd w:id="41"/>
-      <w:bookmarkEnd w:id="42"/>
     </w:p>
     <w:p>
       <w:pPr>
@@ -6210,8 +6103,8 @@
           <w:szCs w:val="22"/>
         </w:rPr>
       </w:pPr>
-      <w:bookmarkStart w:id="43" w:name="_Toc177133519"/>
-      <w:bookmarkStart w:id="44" w:name="_Toc16490064"/>
+      <w:bookmarkStart w:id="42" w:name="_Toc16490064"/>
+      <w:bookmarkStart w:id="43" w:name="_Toc183133047"/>
       <w:r>
         <w:rPr>
           <w:rFonts w:ascii="Calibri" w:eastAsia="Calibri" w:hAnsi="Calibri" w:cs="Calibri"/>
@@ -6239,44 +6132,44 @@
           <w:szCs w:val="22"/>
         </w:rPr>
       </w:pPr>
-      <w:bookmarkStart w:id="45" w:name="_Toc177133520"/>
+      <w:bookmarkStart w:id="44" w:name="_Toc183133048"/>
       <w:r>
         <w:t>Documentación de software</w:t>
       </w:r>
+      <w:bookmarkEnd w:id="42"/>
       <w:bookmarkEnd w:id="44"/>
+    </w:p>
+    <w:p>
+      <w:pPr>
+        <w:pStyle w:val="PSI-Comentario"/>
+      </w:pPr>
+      <w:r>
+        <w:t xml:space="preserve">La documentación se realizará de acuerdo </w:t>
+      </w:r>
+      <w:r>
+        <w:t>con</w:t>
+      </w:r>
+      <w:r>
+        <w:t xml:space="preserve"> las plantillas de documentos definidas </w:t>
+      </w:r>
+      <w:r>
+        <w:t>en el modelo PSI.</w:t>
+      </w:r>
+    </w:p>
+    <w:p>
+      <w:pPr>
+        <w:pStyle w:val="PSI-Ttulo2"/>
+      </w:pPr>
+      <w:bookmarkStart w:id="45" w:name="_Toc16490065"/>
+      <w:bookmarkStart w:id="46" w:name="_Toc183133049"/>
+      <w:r>
+        <w:t>Funciones de soporte</w:t>
+      </w:r>
       <w:bookmarkEnd w:id="45"/>
-    </w:p>
-    <w:p>
-      <w:pPr>
-        <w:pStyle w:val="PSI-Comentario"/>
-      </w:pPr>
-      <w:r>
-        <w:t xml:space="preserve">La documentación se realizará de acuerdo </w:t>
-      </w:r>
-      <w:r>
-        <w:t>con</w:t>
-      </w:r>
-      <w:r>
-        <w:t xml:space="preserve"> las plantillas de documentos definidas </w:t>
-      </w:r>
-      <w:r>
-        <w:t>en el modelo PSI.</w:t>
-      </w:r>
-    </w:p>
-    <w:p>
-      <w:pPr>
-        <w:pStyle w:val="PSI-Ttulo2"/>
-      </w:pPr>
-      <w:bookmarkStart w:id="46" w:name="_Toc16490065"/>
-      <w:bookmarkStart w:id="47" w:name="_Toc177133521"/>
-      <w:r>
-        <w:t>Funciones de soporte</w:t>
-      </w:r>
       <w:bookmarkEnd w:id="46"/>
-      <w:bookmarkEnd w:id="47"/>
-    </w:p>
-    <w:p>
-      <w:bookmarkStart w:id="48" w:name="_Toc16490066"/>
+    </w:p>
+    <w:p>
+      <w:bookmarkStart w:id="47" w:name="_Toc16490066"/>
       <w:r>
         <w:t>Referencia a los siguientes documentos:</w:t>
       </w:r>
@@ -6331,7 +6224,7 @@
       <w:pPr>
         <w:pStyle w:val="PSI-Ttulo1"/>
       </w:pPr>
-      <w:bookmarkStart w:id="49" w:name="_Toc177133522"/>
+      <w:bookmarkStart w:id="48" w:name="_Toc183133050"/>
       <w:r>
         <w:lastRenderedPageBreak/>
         <w:t xml:space="preserve">Líneas de trabajo, distribución de recursos humanos y </w:t>
@@ -6342,62 +6235,62 @@
       <w:r>
         <w:t>ronograma</w:t>
       </w:r>
+      <w:bookmarkEnd w:id="47"/>
       <w:bookmarkEnd w:id="48"/>
+    </w:p>
+    <w:p>
+      <w:pPr>
+        <w:pStyle w:val="PSI-Ttulo2"/>
+      </w:pPr>
+      <w:bookmarkStart w:id="49" w:name="_Toc16490067"/>
+      <w:bookmarkStart w:id="50" w:name="_Toc183133051"/>
+      <w:r>
+        <w:t>Líneas de trabajo</w:t>
+      </w:r>
       <w:bookmarkEnd w:id="49"/>
+      <w:bookmarkEnd w:id="50"/>
+    </w:p>
+    <w:p>
+      <w:r>
+        <w:t>Este punto no ha sido definido aún.</w:t>
+      </w:r>
+    </w:p>
+    <w:p>
+      <w:pPr>
+        <w:pStyle w:val="MNormal"/>
+      </w:pPr>
     </w:p>
     <w:p>
       <w:pPr>
         <w:pStyle w:val="PSI-Ttulo2"/>
       </w:pPr>
-      <w:bookmarkStart w:id="50" w:name="_Toc16490067"/>
-      <w:bookmarkStart w:id="51" w:name="_Toc177133523"/>
-      <w:r>
-        <w:t>Líneas de trabajo</w:t>
-      </w:r>
-      <w:bookmarkEnd w:id="50"/>
+      <w:bookmarkStart w:id="51" w:name="_Toc16490068"/>
+      <w:bookmarkStart w:id="52" w:name="_Toc183133052"/>
+      <w:r>
+        <w:t>Dependencias</w:t>
+      </w:r>
       <w:bookmarkEnd w:id="51"/>
-    </w:p>
-    <w:p>
-      <w:r>
-        <w:t>Este punto no ha sido definido aún.</w:t>
-      </w:r>
-    </w:p>
-    <w:p>
-      <w:pPr>
-        <w:pStyle w:val="MNormal"/>
-      </w:pPr>
+      <w:bookmarkEnd w:id="52"/>
+    </w:p>
+    <w:p>
+      <w:bookmarkStart w:id="53" w:name="_Toc16490069"/>
+      <w:r>
+        <w:t>Serán definidos en la siguiente versión.</w:t>
+      </w:r>
     </w:p>
     <w:p>
       <w:pPr>
         <w:pStyle w:val="PSI-Ttulo2"/>
       </w:pPr>
-      <w:bookmarkStart w:id="52" w:name="_Toc16490068"/>
-      <w:bookmarkStart w:id="53" w:name="_Toc177133524"/>
-      <w:r>
-        <w:t>Dependencias</w:t>
-      </w:r>
-      <w:bookmarkEnd w:id="52"/>
+      <w:r>
+        <w:br/>
+      </w:r>
+      <w:bookmarkStart w:id="54" w:name="_Toc183133053"/>
+      <w:r>
+        <w:t>Distribución de Recursos Humanos</w:t>
+      </w:r>
       <w:bookmarkEnd w:id="53"/>
-    </w:p>
-    <w:p>
-      <w:bookmarkStart w:id="54" w:name="_Toc16490069"/>
-      <w:r>
-        <w:t>Serán definidos en la siguiente versión.</w:t>
-      </w:r>
-    </w:p>
-    <w:p>
-      <w:pPr>
-        <w:pStyle w:val="PSI-Ttulo2"/>
-      </w:pPr>
-      <w:r>
-        <w:br/>
-      </w:r>
-      <w:bookmarkStart w:id="55" w:name="_Toc177133525"/>
-      <w:r>
-        <w:t>Distribución de Recursos Humanos</w:t>
-      </w:r>
       <w:bookmarkEnd w:id="54"/>
-      <w:bookmarkEnd w:id="55"/>
     </w:p>
     <w:p>
       <w:pPr>
@@ -7637,13 +7530,13 @@
       <w:pPr>
         <w:pStyle w:val="PSI-Ttulo2"/>
       </w:pPr>
-      <w:bookmarkStart w:id="56" w:name="_Toc16490070"/>
-      <w:bookmarkStart w:id="57" w:name="_Toc177133526"/>
+      <w:bookmarkStart w:id="55" w:name="_Toc16490070"/>
+      <w:bookmarkStart w:id="56" w:name="_Toc183133054"/>
       <w:r>
         <w:t>Cronograma</w:t>
       </w:r>
+      <w:bookmarkEnd w:id="55"/>
       <w:bookmarkEnd w:id="56"/>
-      <w:bookmarkEnd w:id="57"/>
     </w:p>
     <w:p>
       <w:r>
@@ -8323,21 +8216,7 @@
       <w:rPr>
         <w:lang w:val="es-AR"/>
       </w:rPr>
-      <w:t xml:space="preserve">Agustín Collareda, Cintia </w:t>
-    </w:r>
-    <w:proofErr w:type="spellStart"/>
-    <w:r>
-      <w:rPr>
-        <w:lang w:val="es-AR"/>
-      </w:rPr>
-      <w:t>Hernandez</w:t>
-    </w:r>
-    <w:proofErr w:type="spellEnd"/>
-    <w:r>
-      <w:rPr>
-        <w:lang w:val="es-AR"/>
-      </w:rPr>
-      <w:t xml:space="preserve"> y </w:t>
+      <w:t xml:space="preserve">Agustín Collareda, Cintia Hernandez y </w:t>
     </w:r>
     <w:r>
       <w:rPr>

</xml_diff>